<commit_message>
feat(auth): implement employee login system
</commit_message>
<xml_diff>
--- a/server/templates/OPM/template-ar.docx
+++ b/server/templates/OPM/template-ar.docx
@@ -4878,11 +4878,16 @@
         <w:ind w:left="720"/>
         <w:rPr>
           <w:rFonts w:ascii="Calibri" w:hAnsi="Calibri" w:cs="Calibri"/>
-        </w:rPr>
-      </w:pPr>
-      <w:r>
-        <w:rPr>
-          <w:rFonts w:ascii="Calibri" w:hAnsi="Calibri" w:cs="Calibri"/>
+          <w:sz w:val="22"/>
+          <w:szCs w:val="22"/>
+          <w:lang w:bidi="ar-EG"/>
+        </w:rPr>
+      </w:pPr>
+      <w:r>
+        <w:rPr>
+          <w:rFonts w:ascii="Calibri" w:hAnsi="Calibri" w:cs="Calibri"/>
+          <w:sz w:val="22"/>
+          <w:szCs w:val="22"/>
         </w:rPr>
         <w:t>{#</w:t>
       </w:r>
@@ -4890,6 +4895,8 @@
       <w:r>
         <w:rPr>
           <w:rFonts w:ascii="Calibri" w:hAnsi="Calibri" w:cs="Calibri"/>
+          <w:sz w:val="22"/>
+          <w:szCs w:val="22"/>
         </w:rPr>
         <w:t>workScope</w:t>
       </w:r>
@@ -4897,31 +4904,93 @@
       <w:r>
         <w:rPr>
           <w:rFonts w:ascii="Calibri" w:hAnsi="Calibri" w:cs="Calibri"/>
+          <w:sz w:val="22"/>
+          <w:szCs w:val="22"/>
         </w:rPr>
         <w:t>}</w:t>
       </w:r>
+      <w:r>
+        <w:rPr>
+          <w:rFonts w:ascii="Calibri" w:hAnsi="Calibri" w:cs="Calibri"/>
+          <w:sz w:val="22"/>
+          <w:szCs w:val="22"/>
+        </w:rPr>
+        <w:t xml:space="preserve"> </w:t>
+      </w:r>
+      <w:r>
+        <w:rPr>
+          <w:rFonts w:ascii="Calibri" w:hAnsi="Calibri" w:cs="Calibri"/>
+          <w:sz w:val="22"/>
+          <w:szCs w:val="22"/>
+        </w:rPr>
+        <w:t>{</w:t>
+      </w:r>
+      <w:r>
+        <w:rPr>
+          <w:rFonts w:ascii="Calibri" w:hAnsi="Calibri" w:cs="Calibri"/>
+          <w:sz w:val="22"/>
+          <w:szCs w:val="22"/>
+        </w:rPr>
+        <w:t>#tasks}</w:t>
+      </w:r>
+      <w:r>
+        <w:rPr>
+          <w:rFonts w:ascii="Calibri" w:hAnsi="Calibri" w:cs="Calibri"/>
+          <w:sz w:val="22"/>
+          <w:szCs w:val="22"/>
+        </w:rPr>
+        <w:t xml:space="preserve"> </w:t>
+      </w:r>
+      <w:r>
+        <w:rPr>
+          <w:rFonts w:ascii="Calibri" w:hAnsi="Calibri" w:cs="Calibri"/>
+          <w:sz w:val="22"/>
+          <w:szCs w:val="22"/>
+          <w:lang w:bidi="ar-EG"/>
+        </w:rPr>
+        <w:t>{#</w:t>
+      </w:r>
+      <w:proofErr w:type="spellStart"/>
+      <w:r>
+        <w:rPr>
+          <w:rFonts w:ascii="Calibri" w:hAnsi="Calibri" w:cs="Calibri"/>
+          <w:sz w:val="22"/>
+          <w:szCs w:val="22"/>
+          <w:lang w:bidi="ar-EG"/>
+        </w:rPr>
+        <w:t>isIncluded</w:t>
+      </w:r>
+      <w:proofErr w:type="spellEnd"/>
+      <w:r>
+        <w:rPr>
+          <w:rFonts w:ascii="Calibri" w:hAnsi="Calibri" w:cs="Calibri"/>
+          <w:sz w:val="22"/>
+          <w:szCs w:val="22"/>
+          <w:lang w:bidi="ar-EG"/>
+        </w:rPr>
+        <w:t>}</w:t>
+      </w:r>
     </w:p>
     <w:p>
       <w:pPr>
         <w:bidi/>
-        <w:spacing w:after="0" w:line="360" w:lineRule="auto"/>
+        <w:spacing w:after="0" w:line="276" w:lineRule="auto"/>
         <w:ind w:left="720"/>
         <w:rPr>
           <w:rFonts w:ascii="Calibri" w:hAnsi="Calibri" w:cs="Calibri"/>
+          <w:sz w:val="22"/>
+          <w:szCs w:val="22"/>
           <w:lang w:bidi="ar-EG"/>
         </w:rPr>
       </w:pPr>
       <w:r>
         <w:rPr>
           <w:rFonts w:ascii="Calibri" w:hAnsi="Calibri" w:cs="Calibri"/>
-        </w:rPr>
-        <w:t>{</w:t>
-      </w:r>
-      <w:r>
-        <w:rPr>
-          <w:rFonts w:ascii="Calibri" w:hAnsi="Calibri" w:cs="Calibri"/>
-        </w:rPr>
-        <w:t>#tasks}</w:t>
+          <w:sz w:val="22"/>
+          <w:szCs w:val="22"/>
+          <w:lang w:bidi="ar-EG"/>
+        </w:rPr>
+        <w:t>{#list}</w:t>
       </w:r>
     </w:p>
     <w:p>
@@ -4950,34 +5019,90 @@
     </w:p>
     <w:p>
       <w:pPr>
-        <w:pStyle w:val="ListParagraph"/>
         <w:bidi/>
-        <w:spacing w:after="0" w:line="360" w:lineRule="auto"/>
-        <w:rPr>
-          <w:rFonts w:ascii="Calibri" w:hAnsi="Calibri" w:cs="Calibri"/>
-          <w:color w:val="000000"/>
-          <w:shd w:val="clear" w:color="auto" w:fill="FFFFFF"/>
-        </w:rPr>
-      </w:pPr>
-      <w:r>
-        <w:rPr>
-          <w:rFonts w:ascii="Calibri" w:hAnsi="Calibri" w:cs="Calibri"/>
-          <w:color w:val="000000"/>
-          <w:shd w:val="clear" w:color="auto" w:fill="FFFFFF"/>
+        <w:spacing w:after="0" w:line="276" w:lineRule="auto"/>
+        <w:ind w:left="720"/>
+        <w:rPr>
+          <w:rFonts w:ascii="Calibri" w:hAnsi="Calibri" w:cs="Calibri"/>
+          <w:sz w:val="22"/>
+          <w:szCs w:val="22"/>
+        </w:rPr>
+      </w:pPr>
+      <w:r>
+        <w:rPr>
+          <w:rFonts w:ascii="Calibri" w:hAnsi="Calibri" w:cs="Calibri"/>
+          <w:sz w:val="22"/>
+          <w:szCs w:val="22"/>
+        </w:rPr>
+        <w:t>{/list}</w:t>
+      </w:r>
+    </w:p>
+    <w:p>
+      <w:pPr>
+        <w:bidi/>
+        <w:spacing w:after="0" w:line="276" w:lineRule="auto"/>
+        <w:ind w:left="720"/>
+        <w:rPr>
+          <w:rFonts w:ascii="Calibri" w:hAnsi="Calibri" w:cs="Calibri"/>
+          <w:sz w:val="22"/>
+          <w:szCs w:val="22"/>
+        </w:rPr>
+      </w:pPr>
+      <w:r>
+        <w:rPr>
+          <w:rFonts w:ascii="Calibri" w:hAnsi="Calibri" w:cs="Calibri"/>
+          <w:sz w:val="22"/>
+          <w:szCs w:val="22"/>
         </w:rPr>
         <w:t>{/</w:t>
       </w:r>
-      <w:r>
-        <w:rPr>
-          <w:rFonts w:ascii="Calibri" w:hAnsi="Calibri" w:cs="Calibri"/>
+      <w:proofErr w:type="spellStart"/>
+      <w:r>
+        <w:rPr>
+          <w:rFonts w:ascii="Calibri" w:hAnsi="Calibri" w:cs="Calibri"/>
+          <w:sz w:val="22"/>
+          <w:szCs w:val="22"/>
+        </w:rPr>
+        <w:t>isIncluded</w:t>
+      </w:r>
+      <w:proofErr w:type="spellEnd"/>
+      <w:r>
+        <w:rPr>
+          <w:rFonts w:ascii="Calibri" w:hAnsi="Calibri" w:cs="Calibri"/>
+          <w:sz w:val="22"/>
+          <w:szCs w:val="22"/>
+        </w:rPr>
+        <w:t>}</w:t>
+      </w:r>
+      <w:r>
+        <w:rPr>
+          <w:rFonts w:ascii="Calibri" w:hAnsi="Calibri" w:cs="Calibri"/>
+          <w:sz w:val="22"/>
+          <w:szCs w:val="22"/>
+        </w:rPr>
+        <w:t xml:space="preserve"> </w:t>
+      </w:r>
+      <w:r>
+        <w:rPr>
+          <w:rFonts w:ascii="Calibri" w:hAnsi="Calibri" w:cs="Calibri"/>
+          <w:sz w:val="22"/>
+          <w:szCs w:val="22"/>
+        </w:rPr>
+        <w:t>{/</w:t>
+      </w:r>
+      <w:r>
+        <w:rPr>
+          <w:rFonts w:ascii="Calibri" w:hAnsi="Calibri" w:cs="Calibri"/>
+          <w:sz w:val="22"/>
+          <w:szCs w:val="22"/>
         </w:rPr>
         <w:t>tasks</w:t>
       </w:r>
       <w:r>
         <w:rPr>
           <w:rFonts w:ascii="Calibri" w:hAnsi="Calibri" w:cs="Calibri"/>
-          <w:color w:val="000000"/>
-          <w:shd w:val="clear" w:color="auto" w:fill="FFFFFF"/>
+          <w:sz w:val="22"/>
+          <w:szCs w:val="22"/>
         </w:rPr>
         <w:t>}</w:t>
       </w:r>
@@ -4990,6 +5115,8 @@
         <w:rPr>
           <w:rFonts w:ascii="Calibri" w:hAnsi="Calibri" w:cs="Calibri"/>
           <w:color w:val="000000"/>
+          <w:sz w:val="22"/>
+          <w:szCs w:val="22"/>
           <w:shd w:val="clear" w:color="auto" w:fill="FFFFFF"/>
         </w:rPr>
       </w:pPr>
@@ -4997,6 +5124,8 @@
         <w:rPr>
           <w:rFonts w:ascii="Calibri" w:hAnsi="Calibri" w:cs="Calibri"/>
           <w:color w:val="000000"/>
+          <w:sz w:val="22"/>
+          <w:szCs w:val="22"/>
           <w:shd w:val="clear" w:color="auto" w:fill="FFFFFF"/>
         </w:rPr>
         <w:t>{#</w:t>
@@ -5006,6 +5135,8 @@
         <w:rPr>
           <w:rFonts w:ascii="Calibri" w:hAnsi="Calibri" w:cs="Calibri"/>
           <w:color w:val="000000"/>
+          <w:sz w:val="22"/>
+          <w:szCs w:val="22"/>
           <w:shd w:val="clear" w:color="auto" w:fill="FFFFFF"/>
         </w:rPr>
         <w:t>operationSchedule</w:t>
@@ -5015,6 +5146,8 @@
         <w:rPr>
           <w:rFonts w:ascii="Calibri" w:hAnsi="Calibri" w:cs="Calibri"/>
           <w:color w:val="000000"/>
+          <w:sz w:val="22"/>
+          <w:szCs w:val="22"/>
           <w:shd w:val="clear" w:color="auto" w:fill="FFFFFF"/>
         </w:rPr>
         <w:t>}</w:t>
@@ -5027,7 +5160,11 @@
           <w:ilvl w:val="1"/>
           <w:numId w:val="7"/>
         </w:numPr>
+        <w:tabs>
+          <w:tab w:val="right" w:pos="1016"/>
+        </w:tabs>
         <w:bidi/>
+        <w:ind w:left="1286"/>
         <w:rPr>
           <w:rFonts w:ascii="Calibri" w:hAnsi="Calibri" w:cs="Calibri"/>
           <w:b w:val="0"/>
@@ -5052,29 +5189,89 @@
     </w:p>
     <w:p>
       <w:pPr>
-        <w:bidi/>
-        <w:spacing w:after="0"/>
-        <w:ind w:left="720"/>
-      </w:pPr>
-      <w:r>
-        <w:t>{#</w:t>
-      </w:r>
-      <w:proofErr w:type="spellStart"/>
-      <w:r>
-        <w:t>hasDaily</w:t>
-      </w:r>
-      <w:proofErr w:type="spellEnd"/>
-      <w:r>
-        <w:t>}</w:t>
-      </w:r>
-    </w:p>
-    <w:p>
-      <w:pPr>
         <w:pStyle w:val="ListParagraph"/>
         <w:bidi/>
         <w:spacing w:after="0"/>
         <w:rPr>
           <w:rFonts w:ascii="Calibri" w:hAnsi="Calibri" w:cs="Calibri"/>
+          <w:color w:val="000000"/>
+          <w:sz w:val="22"/>
+          <w:szCs w:val="22"/>
+          <w:shd w:val="clear" w:color="auto" w:fill="FFFFFF"/>
+        </w:rPr>
+      </w:pPr>
+      <w:r>
+        <w:rPr>
+          <w:rFonts w:ascii="Calibri" w:hAnsi="Calibri" w:cs="Calibri"/>
+          <w:color w:val="000000"/>
+          <w:sz w:val="22"/>
+          <w:szCs w:val="22"/>
+          <w:shd w:val="clear" w:color="auto" w:fill="FFFFFF"/>
+        </w:rPr>
+        <w:t>{#</w:t>
+      </w:r>
+      <w:proofErr w:type="spellStart"/>
+      <w:r>
+        <w:rPr>
+          <w:rFonts w:ascii="Calibri" w:hAnsi="Calibri" w:cs="Calibri"/>
+          <w:color w:val="000000"/>
+          <w:sz w:val="22"/>
+          <w:szCs w:val="22"/>
+          <w:shd w:val="clear" w:color="auto" w:fill="FFFFFF"/>
+        </w:rPr>
+        <w:t>schedule_daily</w:t>
+      </w:r>
+      <w:proofErr w:type="spellEnd"/>
+      <w:r>
+        <w:rPr>
+          <w:rFonts w:ascii="Calibri" w:hAnsi="Calibri" w:cs="Calibri"/>
+          <w:color w:val="000000"/>
+          <w:sz w:val="22"/>
+          <w:szCs w:val="22"/>
+          <w:shd w:val="clear" w:color="auto" w:fill="FFFFFF"/>
+        </w:rPr>
+        <w:t>}</w:t>
+      </w:r>
+      <w:r>
+        <w:rPr>
+          <w:rFonts w:ascii="Calibri" w:hAnsi="Calibri" w:cs="Calibri"/>
+          <w:color w:val="000000"/>
+          <w:sz w:val="22"/>
+          <w:szCs w:val="22"/>
+          <w:shd w:val="clear" w:color="auto" w:fill="FFFFFF"/>
+        </w:rPr>
+        <w:t xml:space="preserve"> {#</w:t>
+      </w:r>
+      <w:proofErr w:type="spellStart"/>
+      <w:r>
+        <w:rPr>
+          <w:rFonts w:ascii="Calibri" w:hAnsi="Calibri" w:cs="Calibri"/>
+          <w:color w:val="000000"/>
+          <w:sz w:val="22"/>
+          <w:szCs w:val="22"/>
+          <w:shd w:val="clear" w:color="auto" w:fill="FFFFFF"/>
+        </w:rPr>
+        <w:t>isIncluded</w:t>
+      </w:r>
+      <w:proofErr w:type="spellEnd"/>
+      <w:r>
+        <w:rPr>
+          <w:rFonts w:ascii="Calibri" w:hAnsi="Calibri" w:cs="Calibri"/>
+          <w:color w:val="000000"/>
+          <w:sz w:val="22"/>
+          <w:szCs w:val="22"/>
+          <w:shd w:val="clear" w:color="auto" w:fill="FFFFFF"/>
+        </w:rPr>
+        <w:t>}</w:t>
+      </w:r>
+    </w:p>
+    <w:p>
+      <w:pPr>
+        <w:pStyle w:val="ListParagraph"/>
+        <w:bidi/>
+        <w:spacing w:after="0"/>
+        <w:rPr>
+          <w:rFonts w:ascii="Calibri" w:hAnsi="Calibri" w:cs="Calibri"/>
         </w:rPr>
       </w:pPr>
       <w:r>
@@ -5097,12 +5294,46 @@
     </w:p>
     <w:p>
       <w:pPr>
+        <w:pStyle w:val="ListParagraph"/>
         <w:bidi/>
-        <w:spacing w:after="0" w:line="276" w:lineRule="auto"/>
-        <w:ind w:left="720"/>
-      </w:pPr>
-      <w:r>
-        <w:t>{#daily}</w:t>
+        <w:spacing w:after="0"/>
+        <w:rPr>
+          <w:rFonts w:ascii="Calibri" w:hAnsi="Calibri" w:cs="Calibri"/>
+          <w:color w:val="000000"/>
+          <w:sz w:val="22"/>
+          <w:szCs w:val="22"/>
+          <w:shd w:val="clear" w:color="auto" w:fill="FFFFFF"/>
+        </w:rPr>
+      </w:pPr>
+      <w:r>
+        <w:rPr>
+          <w:rFonts w:ascii="Calibri" w:hAnsi="Calibri" w:cs="Calibri"/>
+          <w:color w:val="000000"/>
+          <w:sz w:val="22"/>
+          <w:szCs w:val="22"/>
+          <w:shd w:val="clear" w:color="auto" w:fill="FFFFFF"/>
+        </w:rPr>
+        <w:t>{#</w:t>
+      </w:r>
+      <w:r>
+        <w:rPr>
+          <w:rFonts w:ascii="Calibri" w:hAnsi="Calibri" w:cs="Calibri"/>
+          <w:color w:val="000000"/>
+          <w:sz w:val="22"/>
+          <w:szCs w:val="22"/>
+          <w:shd w:val="clear" w:color="auto" w:fill="FFFFFF"/>
+        </w:rPr>
+        <w:t>list</w:t>
+      </w:r>
+      <w:r>
+        <w:rPr>
+          <w:rFonts w:ascii="Calibri" w:hAnsi="Calibri" w:cs="Calibri"/>
+          <w:color w:val="000000"/>
+          <w:sz w:val="22"/>
+          <w:szCs w:val="22"/>
+          <w:shd w:val="clear" w:color="auto" w:fill="FFFFFF"/>
+        </w:rPr>
+        <w:t>}</w:t>
       </w:r>
     </w:p>
     <w:p>
@@ -5114,63 +5345,16 @@
         </w:numPr>
         <w:bidi/>
         <w:spacing w:after="0" w:line="276" w:lineRule="auto"/>
-      </w:pPr>
-      <w:r>
+        <w:rPr>
+          <w:rFonts w:ascii="Calibri" w:hAnsi="Calibri" w:cs="Calibri"/>
+        </w:rPr>
+      </w:pPr>
+      <w:r>
+        <w:rPr>
+          <w:rFonts w:ascii="Calibri" w:hAnsi="Calibri" w:cs="Calibri"/>
+        </w:rPr>
         <w:t>{value}</w:t>
       </w:r>
-    </w:p>
-    <w:p>
-      <w:pPr>
-        <w:bidi/>
-        <w:spacing w:after="0" w:line="276" w:lineRule="auto"/>
-        <w:ind w:left="720"/>
-      </w:pPr>
-      <w:r>
-        <w:t>{/daily}</w:t>
-      </w:r>
-    </w:p>
-    <w:p>
-      <w:pPr>
-        <w:bidi/>
-        <w:spacing w:after="0"/>
-        <w:ind w:left="720"/>
-      </w:pPr>
-      <w:r>
-        <w:t>{/</w:t>
-      </w:r>
-      <w:proofErr w:type="spellStart"/>
-      <w:r>
-        <w:t>hasDaily</w:t>
-      </w:r>
-      <w:proofErr w:type="spellEnd"/>
-      <w:r>
-        <w:t>}</w:t>
-      </w:r>
-    </w:p>
-    <w:p>
-      <w:pPr>
-        <w:bidi/>
-        <w:spacing w:after="0"/>
-        <w:ind w:left="720"/>
-      </w:pPr>
-      <w:r>
-        <w:t>{#</w:t>
-      </w:r>
-      <w:proofErr w:type="spellStart"/>
-      <w:r>
-        <w:t>hasWeekly</w:t>
-      </w:r>
-      <w:proofErr w:type="spellEnd"/>
-      <w:r>
-        <w:t>}</w:t>
-      </w:r>
-    </w:p>
-    <w:p>
-      <w:pPr>
-        <w:bidi/>
-        <w:spacing w:after="0"/>
-        <w:ind w:left="720"/>
-      </w:pPr>
     </w:p>
     <w:p>
       <w:pPr>
@@ -5179,6 +5363,216 @@
         <w:spacing w:after="0"/>
         <w:rPr>
           <w:rFonts w:ascii="Calibri" w:hAnsi="Calibri" w:cs="Calibri"/>
+          <w:color w:val="000000"/>
+          <w:sz w:val="22"/>
+          <w:szCs w:val="22"/>
+          <w:shd w:val="clear" w:color="auto" w:fill="FFFFFF"/>
+        </w:rPr>
+      </w:pPr>
+      <w:r>
+        <w:rPr>
+          <w:rFonts w:ascii="Calibri" w:hAnsi="Calibri" w:cs="Calibri"/>
+          <w:color w:val="000000"/>
+          <w:sz w:val="22"/>
+          <w:szCs w:val="22"/>
+          <w:shd w:val="clear" w:color="auto" w:fill="FFFFFF"/>
+        </w:rPr>
+        <w:t>{/</w:t>
+      </w:r>
+      <w:r>
+        <w:rPr>
+          <w:rFonts w:ascii="Calibri" w:hAnsi="Calibri" w:cs="Calibri"/>
+          <w:color w:val="000000"/>
+          <w:sz w:val="22"/>
+          <w:szCs w:val="22"/>
+          <w:shd w:val="clear" w:color="auto" w:fill="FFFFFF"/>
+        </w:rPr>
+        <w:t>list</w:t>
+      </w:r>
+      <w:r>
+        <w:rPr>
+          <w:rFonts w:ascii="Calibri" w:hAnsi="Calibri" w:cs="Calibri"/>
+          <w:color w:val="000000"/>
+          <w:sz w:val="22"/>
+          <w:szCs w:val="22"/>
+          <w:shd w:val="clear" w:color="auto" w:fill="FFFFFF"/>
+        </w:rPr>
+        <w:t>}</w:t>
+      </w:r>
+    </w:p>
+    <w:p>
+      <w:pPr>
+        <w:pStyle w:val="ListParagraph"/>
+        <w:bidi/>
+        <w:spacing w:after="0"/>
+        <w:rPr>
+          <w:rFonts w:ascii="Calibri" w:hAnsi="Calibri" w:cs="Calibri"/>
+          <w:color w:val="000000"/>
+          <w:sz w:val="22"/>
+          <w:szCs w:val="22"/>
+          <w:shd w:val="clear" w:color="auto" w:fill="FFFFFF"/>
+        </w:rPr>
+      </w:pPr>
+      <w:r>
+        <w:rPr>
+          <w:rFonts w:ascii="Calibri" w:hAnsi="Calibri" w:cs="Calibri"/>
+          <w:color w:val="000000"/>
+          <w:sz w:val="22"/>
+          <w:szCs w:val="22"/>
+          <w:shd w:val="clear" w:color="auto" w:fill="FFFFFF"/>
+        </w:rPr>
+        <w:t>{/</w:t>
+      </w:r>
+      <w:proofErr w:type="spellStart"/>
+      <w:r>
+        <w:rPr>
+          <w:rFonts w:ascii="Calibri" w:hAnsi="Calibri" w:cs="Calibri"/>
+          <w:color w:val="000000"/>
+          <w:sz w:val="22"/>
+          <w:szCs w:val="22"/>
+          <w:shd w:val="clear" w:color="auto" w:fill="FFFFFF"/>
+        </w:rPr>
+        <w:t>isIncluded</w:t>
+      </w:r>
+      <w:proofErr w:type="spellEnd"/>
+      <w:r>
+        <w:rPr>
+          <w:rFonts w:ascii="Calibri" w:hAnsi="Calibri" w:cs="Calibri"/>
+          <w:color w:val="000000"/>
+          <w:sz w:val="22"/>
+          <w:szCs w:val="22"/>
+          <w:shd w:val="clear" w:color="auto" w:fill="FFFFFF"/>
+        </w:rPr>
+        <w:t>}</w:t>
+      </w:r>
+      <w:r>
+        <w:rPr>
+          <w:rFonts w:ascii="Calibri" w:hAnsi="Calibri" w:cs="Calibri"/>
+          <w:color w:val="000000"/>
+          <w:sz w:val="22"/>
+          <w:szCs w:val="22"/>
+          <w:shd w:val="clear" w:color="auto" w:fill="FFFFFF"/>
+        </w:rPr>
+        <w:t xml:space="preserve"> </w:t>
+      </w:r>
+      <w:r>
+        <w:rPr>
+          <w:rFonts w:ascii="Calibri" w:hAnsi="Calibri" w:cs="Calibri"/>
+          <w:color w:val="000000"/>
+          <w:sz w:val="22"/>
+          <w:szCs w:val="22"/>
+          <w:shd w:val="clear" w:color="auto" w:fill="FFFFFF"/>
+        </w:rPr>
+        <w:t>{/</w:t>
+      </w:r>
+      <w:proofErr w:type="spellStart"/>
+      <w:r>
+        <w:rPr>
+          <w:rFonts w:ascii="Calibri" w:hAnsi="Calibri" w:cs="Calibri"/>
+          <w:color w:val="000000"/>
+          <w:sz w:val="22"/>
+          <w:szCs w:val="22"/>
+          <w:shd w:val="clear" w:color="auto" w:fill="FFFFFF"/>
+        </w:rPr>
+        <w:t>schedule_daily</w:t>
+      </w:r>
+      <w:proofErr w:type="spellEnd"/>
+      <w:r>
+        <w:rPr>
+          <w:rFonts w:ascii="Calibri" w:hAnsi="Calibri" w:cs="Calibri"/>
+          <w:color w:val="000000"/>
+          <w:sz w:val="22"/>
+          <w:szCs w:val="22"/>
+          <w:shd w:val="clear" w:color="auto" w:fill="FFFFFF"/>
+        </w:rPr>
+        <w:t>}</w:t>
+      </w:r>
+    </w:p>
+    <w:p>
+      <w:pPr>
+        <w:pStyle w:val="ListParagraph"/>
+        <w:bidi/>
+        <w:spacing w:after="0"/>
+        <w:rPr>
+          <w:rFonts w:ascii="Calibri" w:hAnsi="Calibri" w:cs="Calibri"/>
+          <w:color w:val="000000"/>
+          <w:sz w:val="22"/>
+          <w:szCs w:val="22"/>
+          <w:shd w:val="clear" w:color="auto" w:fill="FFFFFF"/>
+        </w:rPr>
+      </w:pPr>
+      <w:r>
+        <w:rPr>
+          <w:rFonts w:ascii="Calibri" w:hAnsi="Calibri" w:cs="Calibri"/>
+          <w:color w:val="000000"/>
+          <w:sz w:val="22"/>
+          <w:szCs w:val="22"/>
+          <w:shd w:val="clear" w:color="auto" w:fill="FFFFFF"/>
+        </w:rPr>
+        <w:t>{#</w:t>
+      </w:r>
+      <w:proofErr w:type="spellStart"/>
+      <w:r>
+        <w:rPr>
+          <w:rFonts w:ascii="Calibri" w:hAnsi="Calibri" w:cs="Calibri"/>
+          <w:color w:val="000000"/>
+          <w:sz w:val="22"/>
+          <w:szCs w:val="22"/>
+          <w:shd w:val="clear" w:color="auto" w:fill="FFFFFF"/>
+        </w:rPr>
+        <w:t>schedule_</w:t>
+      </w:r>
+      <w:r>
+        <w:rPr>
+          <w:rFonts w:ascii="Calibri" w:hAnsi="Calibri" w:cs="Calibri"/>
+          <w:color w:val="000000"/>
+          <w:sz w:val="22"/>
+          <w:szCs w:val="22"/>
+          <w:shd w:val="clear" w:color="auto" w:fill="FFFFFF"/>
+        </w:rPr>
+        <w:t>weekly</w:t>
+      </w:r>
+      <w:proofErr w:type="spellEnd"/>
+      <w:r>
+        <w:rPr>
+          <w:rFonts w:ascii="Calibri" w:hAnsi="Calibri" w:cs="Calibri"/>
+          <w:color w:val="000000"/>
+          <w:sz w:val="22"/>
+          <w:szCs w:val="22"/>
+          <w:shd w:val="clear" w:color="auto" w:fill="FFFFFF"/>
+        </w:rPr>
+        <w:t>} {#</w:t>
+      </w:r>
+      <w:proofErr w:type="spellStart"/>
+      <w:r>
+        <w:rPr>
+          <w:rFonts w:ascii="Calibri" w:hAnsi="Calibri" w:cs="Calibri"/>
+          <w:color w:val="000000"/>
+          <w:sz w:val="22"/>
+          <w:szCs w:val="22"/>
+          <w:shd w:val="clear" w:color="auto" w:fill="FFFFFF"/>
+        </w:rPr>
+        <w:t>isIncluded</w:t>
+      </w:r>
+      <w:proofErr w:type="spellEnd"/>
+      <w:r>
+        <w:rPr>
+          <w:rFonts w:ascii="Calibri" w:hAnsi="Calibri" w:cs="Calibri"/>
+          <w:color w:val="000000"/>
+          <w:sz w:val="22"/>
+          <w:szCs w:val="22"/>
+          <w:shd w:val="clear" w:color="auto" w:fill="FFFFFF"/>
+        </w:rPr>
+        <w:t>}</w:t>
+      </w:r>
+    </w:p>
+    <w:p>
+      <w:pPr>
+        <w:pStyle w:val="ListParagraph"/>
+        <w:bidi/>
+        <w:spacing w:after="0"/>
+        <w:rPr>
+          <w:rFonts w:ascii="Calibri" w:hAnsi="Calibri" w:cs="Calibri"/>
         </w:rPr>
       </w:pPr>
       <w:r>
@@ -5201,12 +5595,26 @@
     </w:p>
     <w:p>
       <w:pPr>
+        <w:pStyle w:val="ListParagraph"/>
         <w:bidi/>
-        <w:spacing w:after="0" w:line="276" w:lineRule="auto"/>
-        <w:ind w:left="720"/>
-      </w:pPr>
-      <w:r>
-        <w:t>{#weekly}</w:t>
+        <w:spacing w:after="0"/>
+        <w:rPr>
+          <w:rFonts w:ascii="Calibri" w:hAnsi="Calibri" w:cs="Calibri"/>
+          <w:color w:val="000000"/>
+          <w:sz w:val="22"/>
+          <w:szCs w:val="22"/>
+          <w:shd w:val="clear" w:color="auto" w:fill="FFFFFF"/>
+        </w:rPr>
+      </w:pPr>
+      <w:r>
+        <w:rPr>
+          <w:rFonts w:ascii="Calibri" w:hAnsi="Calibri" w:cs="Calibri"/>
+          <w:color w:val="000000"/>
+          <w:sz w:val="22"/>
+          <w:szCs w:val="22"/>
+          <w:shd w:val="clear" w:color="auto" w:fill="FFFFFF"/>
+        </w:rPr>
+        <w:t>{#list}</w:t>
       </w:r>
     </w:p>
     <w:p>
@@ -5218,40 +5626,15 @@
         </w:numPr>
         <w:bidi/>
         <w:spacing w:after="0" w:line="276" w:lineRule="auto"/>
-      </w:pPr>
-      <w:r>
+        <w:rPr>
+          <w:rFonts w:ascii="Calibri" w:hAnsi="Calibri" w:cs="Calibri"/>
+        </w:rPr>
+      </w:pPr>
+      <w:r>
+        <w:rPr>
+          <w:rFonts w:ascii="Calibri" w:hAnsi="Calibri" w:cs="Calibri"/>
+        </w:rPr>
         <w:t>{value}</w:t>
-      </w:r>
-    </w:p>
-    <w:p>
-      <w:pPr>
-        <w:bidi/>
-        <w:spacing w:after="0" w:line="276" w:lineRule="auto"/>
-        <w:ind w:left="720"/>
-      </w:pPr>
-      <w:r>
-        <w:t>{/weekly}</w:t>
-      </w:r>
-    </w:p>
-    <w:p>
-      <w:pPr>
-        <w:bidi/>
-        <w:spacing w:after="0"/>
-        <w:ind w:left="720"/>
-        <w:rPr>
-          <w:rtl/>
-        </w:rPr>
-      </w:pPr>
-      <w:r>
-        <w:t>{/</w:t>
-      </w:r>
-      <w:proofErr w:type="spellStart"/>
-      <w:r>
-        <w:t>hasWeekly</w:t>
-      </w:r>
-      <w:proofErr w:type="spellEnd"/>
-      <w:r>
-        <w:t>}</w:t>
       </w:r>
     </w:p>
     <w:p>
@@ -5259,19 +5642,23 @@
         <w:pStyle w:val="ListParagraph"/>
         <w:bidi/>
         <w:spacing w:after="0"/>
-      </w:pPr>
-      <w:r>
-        <w:t>{#</w:t>
-      </w:r>
-      <w:bookmarkStart w:id="16" w:name="_Hlk205256185"/>
-      <w:proofErr w:type="spellStart"/>
-      <w:r>
-        <w:t>hasMonthly</w:t>
-      </w:r>
-      <w:bookmarkEnd w:id="16"/>
-      <w:proofErr w:type="spellEnd"/>
-      <w:r>
-        <w:t>}</w:t>
+        <w:rPr>
+          <w:rFonts w:ascii="Calibri" w:hAnsi="Calibri" w:cs="Calibri"/>
+          <w:color w:val="000000"/>
+          <w:sz w:val="22"/>
+          <w:szCs w:val="22"/>
+          <w:shd w:val="clear" w:color="auto" w:fill="FFFFFF"/>
+        </w:rPr>
+      </w:pPr>
+      <w:r>
+        <w:rPr>
+          <w:rFonts w:ascii="Calibri" w:hAnsi="Calibri" w:cs="Calibri"/>
+          <w:color w:val="000000"/>
+          <w:sz w:val="22"/>
+          <w:szCs w:val="22"/>
+          <w:shd w:val="clear" w:color="auto" w:fill="FFFFFF"/>
+        </w:rPr>
+        <w:t>{/list}</w:t>
       </w:r>
     </w:p>
     <w:p>
@@ -5279,7 +5666,156 @@
         <w:pStyle w:val="ListParagraph"/>
         <w:bidi/>
         <w:spacing w:after="0"/>
-      </w:pPr>
+        <w:rPr>
+          <w:rFonts w:ascii="Calibri" w:hAnsi="Calibri" w:cs="Calibri"/>
+          <w:color w:val="000000"/>
+          <w:sz w:val="22"/>
+          <w:szCs w:val="22"/>
+          <w:shd w:val="clear" w:color="auto" w:fill="FFFFFF"/>
+        </w:rPr>
+      </w:pPr>
+      <w:r>
+        <w:rPr>
+          <w:rFonts w:ascii="Calibri" w:hAnsi="Calibri" w:cs="Calibri"/>
+          <w:color w:val="000000"/>
+          <w:sz w:val="22"/>
+          <w:szCs w:val="22"/>
+          <w:shd w:val="clear" w:color="auto" w:fill="FFFFFF"/>
+        </w:rPr>
+        <w:t>{/</w:t>
+      </w:r>
+      <w:proofErr w:type="spellStart"/>
+      <w:r>
+        <w:rPr>
+          <w:rFonts w:ascii="Calibri" w:hAnsi="Calibri" w:cs="Calibri"/>
+          <w:color w:val="000000"/>
+          <w:sz w:val="22"/>
+          <w:szCs w:val="22"/>
+          <w:shd w:val="clear" w:color="auto" w:fill="FFFFFF"/>
+        </w:rPr>
+        <w:t>isIncluded</w:t>
+      </w:r>
+      <w:proofErr w:type="spellEnd"/>
+      <w:r>
+        <w:rPr>
+          <w:rFonts w:ascii="Calibri" w:hAnsi="Calibri" w:cs="Calibri"/>
+          <w:color w:val="000000"/>
+          <w:sz w:val="22"/>
+          <w:szCs w:val="22"/>
+          <w:shd w:val="clear" w:color="auto" w:fill="FFFFFF"/>
+        </w:rPr>
+        <w:t>} {/</w:t>
+      </w:r>
+      <w:proofErr w:type="spellStart"/>
+      <w:r>
+        <w:rPr>
+          <w:rFonts w:ascii="Calibri" w:hAnsi="Calibri" w:cs="Calibri"/>
+          <w:color w:val="000000"/>
+          <w:sz w:val="22"/>
+          <w:szCs w:val="22"/>
+          <w:shd w:val="clear" w:color="auto" w:fill="FFFFFF"/>
+        </w:rPr>
+        <w:t>schedule_</w:t>
+      </w:r>
+      <w:r>
+        <w:rPr>
+          <w:rFonts w:ascii="Calibri" w:hAnsi="Calibri" w:cs="Calibri"/>
+          <w:color w:val="000000"/>
+          <w:sz w:val="22"/>
+          <w:szCs w:val="22"/>
+          <w:shd w:val="clear" w:color="auto" w:fill="FFFFFF"/>
+        </w:rPr>
+        <w:t>weekly</w:t>
+      </w:r>
+      <w:proofErr w:type="spellEnd"/>
+      <w:r>
+        <w:rPr>
+          <w:rFonts w:ascii="Calibri" w:hAnsi="Calibri" w:cs="Calibri"/>
+          <w:color w:val="000000"/>
+          <w:sz w:val="22"/>
+          <w:szCs w:val="22"/>
+          <w:shd w:val="clear" w:color="auto" w:fill="FFFFFF"/>
+        </w:rPr>
+        <w:t>}</w:t>
+      </w:r>
+    </w:p>
+    <w:p>
+      <w:pPr>
+        <w:pStyle w:val="ListParagraph"/>
+        <w:bidi/>
+        <w:spacing w:after="0"/>
+        <w:rPr>
+          <w:rFonts w:ascii="Calibri" w:hAnsi="Calibri" w:cs="Calibri"/>
+          <w:color w:val="000000"/>
+          <w:sz w:val="22"/>
+          <w:szCs w:val="22"/>
+          <w:shd w:val="clear" w:color="auto" w:fill="FFFFFF"/>
+        </w:rPr>
+      </w:pPr>
+      <w:r>
+        <w:rPr>
+          <w:rFonts w:ascii="Calibri" w:hAnsi="Calibri" w:cs="Calibri"/>
+          <w:color w:val="000000"/>
+          <w:sz w:val="22"/>
+          <w:szCs w:val="22"/>
+          <w:shd w:val="clear" w:color="auto" w:fill="FFFFFF"/>
+        </w:rPr>
+        <w:t>{#</w:t>
+      </w:r>
+      <w:proofErr w:type="spellStart"/>
+      <w:r>
+        <w:rPr>
+          <w:rFonts w:ascii="Calibri" w:hAnsi="Calibri" w:cs="Calibri"/>
+          <w:color w:val="000000"/>
+          <w:sz w:val="22"/>
+          <w:szCs w:val="22"/>
+          <w:shd w:val="clear" w:color="auto" w:fill="FFFFFF"/>
+        </w:rPr>
+        <w:t>schedule_</w:t>
+      </w:r>
+      <w:r>
+        <w:rPr>
+          <w:rFonts w:ascii="Calibri" w:hAnsi="Calibri" w:cs="Calibri"/>
+          <w:color w:val="000000"/>
+          <w:sz w:val="22"/>
+          <w:szCs w:val="22"/>
+          <w:shd w:val="clear" w:color="auto" w:fill="FFFFFF"/>
+        </w:rPr>
+        <w:t>monthly</w:t>
+      </w:r>
+      <w:proofErr w:type="spellEnd"/>
+      <w:r>
+        <w:rPr>
+          <w:rFonts w:ascii="Calibri" w:hAnsi="Calibri" w:cs="Calibri"/>
+          <w:color w:val="000000"/>
+          <w:sz w:val="22"/>
+          <w:szCs w:val="22"/>
+          <w:shd w:val="clear" w:color="auto" w:fill="FFFFFF"/>
+        </w:rPr>
+        <w:t>} {#</w:t>
+      </w:r>
+      <w:proofErr w:type="spellStart"/>
+      <w:r>
+        <w:rPr>
+          <w:rFonts w:ascii="Calibri" w:hAnsi="Calibri" w:cs="Calibri"/>
+          <w:color w:val="000000"/>
+          <w:sz w:val="22"/>
+          <w:szCs w:val="22"/>
+          <w:shd w:val="clear" w:color="auto" w:fill="FFFFFF"/>
+        </w:rPr>
+        <w:t>isIncluded</w:t>
+      </w:r>
+      <w:proofErr w:type="spellEnd"/>
+      <w:r>
+        <w:rPr>
+          <w:rFonts w:ascii="Calibri" w:hAnsi="Calibri" w:cs="Calibri"/>
+          <w:color w:val="000000"/>
+          <w:sz w:val="22"/>
+          <w:szCs w:val="22"/>
+          <w:shd w:val="clear" w:color="auto" w:fill="FFFFFF"/>
+        </w:rPr>
+        <w:t>}</w:t>
+      </w:r>
     </w:p>
     <w:p>
       <w:pPr>
@@ -5322,12 +5858,26 @@
     </w:p>
     <w:p>
       <w:pPr>
+        <w:pStyle w:val="ListParagraph"/>
         <w:bidi/>
-        <w:spacing w:after="0" w:line="276" w:lineRule="auto"/>
-        <w:ind w:left="720"/>
-      </w:pPr>
-      <w:r>
-        <w:t>{#monthly}</w:t>
+        <w:spacing w:after="0"/>
+        <w:rPr>
+          <w:rFonts w:ascii="Calibri" w:hAnsi="Calibri" w:cs="Calibri"/>
+          <w:color w:val="000000"/>
+          <w:sz w:val="22"/>
+          <w:szCs w:val="22"/>
+          <w:shd w:val="clear" w:color="auto" w:fill="FFFFFF"/>
+        </w:rPr>
+      </w:pPr>
+      <w:r>
+        <w:rPr>
+          <w:rFonts w:ascii="Calibri" w:hAnsi="Calibri" w:cs="Calibri"/>
+          <w:color w:val="000000"/>
+          <w:sz w:val="22"/>
+          <w:szCs w:val="22"/>
+          <w:shd w:val="clear" w:color="auto" w:fill="FFFFFF"/>
+        </w:rPr>
+        <w:t>{#list}</w:t>
       </w:r>
     </w:p>
     <w:p>
@@ -5339,20 +5889,117 @@
         </w:numPr>
         <w:bidi/>
         <w:spacing w:after="0" w:line="276" w:lineRule="auto"/>
-      </w:pPr>
-      <w:r>
-        <w:lastRenderedPageBreak/>
+        <w:rPr>
+          <w:rFonts w:ascii="Calibri" w:hAnsi="Calibri" w:cs="Calibri"/>
+        </w:rPr>
+      </w:pPr>
+      <w:r>
+        <w:rPr>
+          <w:rFonts w:ascii="Calibri" w:hAnsi="Calibri" w:cs="Calibri"/>
+        </w:rPr>
         <w:t>{value}</w:t>
       </w:r>
     </w:p>
     <w:p>
       <w:pPr>
+        <w:pStyle w:val="ListParagraph"/>
         <w:bidi/>
-        <w:spacing w:after="0" w:line="276" w:lineRule="auto"/>
-        <w:ind w:left="720"/>
-      </w:pPr>
-      <w:r>
-        <w:t>{/monthly}</w:t>
+        <w:spacing w:after="0"/>
+        <w:rPr>
+          <w:rFonts w:ascii="Calibri" w:hAnsi="Calibri" w:cs="Calibri"/>
+          <w:color w:val="000000"/>
+          <w:sz w:val="22"/>
+          <w:szCs w:val="22"/>
+          <w:shd w:val="clear" w:color="auto" w:fill="FFFFFF"/>
+        </w:rPr>
+      </w:pPr>
+      <w:r>
+        <w:rPr>
+          <w:rFonts w:ascii="Calibri" w:hAnsi="Calibri" w:cs="Calibri"/>
+          <w:color w:val="000000"/>
+          <w:sz w:val="22"/>
+          <w:szCs w:val="22"/>
+          <w:shd w:val="clear" w:color="auto" w:fill="FFFFFF"/>
+        </w:rPr>
+        <w:t>{/list}</w:t>
+      </w:r>
+    </w:p>
+    <w:p>
+      <w:pPr>
+        <w:pStyle w:val="ListParagraph"/>
+        <w:bidi/>
+        <w:spacing w:after="0"/>
+        <w:rPr>
+          <w:rFonts w:ascii="Calibri" w:hAnsi="Calibri" w:cs="Calibri"/>
+          <w:color w:val="000000"/>
+          <w:sz w:val="22"/>
+          <w:szCs w:val="22"/>
+          <w:shd w:val="clear" w:color="auto" w:fill="FFFFFF"/>
+        </w:rPr>
+      </w:pPr>
+      <w:r>
+        <w:rPr>
+          <w:rFonts w:ascii="Calibri" w:hAnsi="Calibri" w:cs="Calibri"/>
+          <w:color w:val="000000"/>
+          <w:sz w:val="22"/>
+          <w:szCs w:val="22"/>
+          <w:shd w:val="clear" w:color="auto" w:fill="FFFFFF"/>
+        </w:rPr>
+        <w:t>{/</w:t>
+      </w:r>
+      <w:proofErr w:type="spellStart"/>
+      <w:r>
+        <w:rPr>
+          <w:rFonts w:ascii="Calibri" w:hAnsi="Calibri" w:cs="Calibri"/>
+          <w:color w:val="000000"/>
+          <w:sz w:val="22"/>
+          <w:szCs w:val="22"/>
+          <w:shd w:val="clear" w:color="auto" w:fill="FFFFFF"/>
+        </w:rPr>
+        <w:t>isIncluded</w:t>
+      </w:r>
+      <w:proofErr w:type="spellEnd"/>
+      <w:r>
+        <w:rPr>
+          <w:rFonts w:ascii="Calibri" w:hAnsi="Calibri" w:cs="Calibri"/>
+          <w:color w:val="000000"/>
+          <w:sz w:val="22"/>
+          <w:szCs w:val="22"/>
+          <w:shd w:val="clear" w:color="auto" w:fill="FFFFFF"/>
+        </w:rPr>
+        <w:t>} {/</w:t>
+      </w:r>
+      <w:proofErr w:type="spellStart"/>
+      <w:r>
+        <w:rPr>
+          <w:rFonts w:ascii="Calibri" w:hAnsi="Calibri" w:cs="Calibri"/>
+          <w:color w:val="000000"/>
+          <w:sz w:val="22"/>
+          <w:szCs w:val="22"/>
+          <w:shd w:val="clear" w:color="auto" w:fill="FFFFFF"/>
+        </w:rPr>
+        <w:t>schedule_</w:t>
+      </w:r>
+      <w:r>
+        <w:rPr>
+          <w:rFonts w:ascii="Calibri" w:hAnsi="Calibri" w:cs="Calibri"/>
+          <w:color w:val="000000"/>
+          <w:sz w:val="22"/>
+          <w:szCs w:val="22"/>
+          <w:shd w:val="clear" w:color="auto" w:fill="FFFFFF"/>
+        </w:rPr>
+        <w:t>monthly</w:t>
+      </w:r>
+      <w:proofErr w:type="spellEnd"/>
+      <w:r>
+        <w:rPr>
+          <w:rFonts w:ascii="Calibri" w:hAnsi="Calibri" w:cs="Calibri"/>
+          <w:color w:val="000000"/>
+          <w:sz w:val="22"/>
+          <w:szCs w:val="22"/>
+          <w:shd w:val="clear" w:color="auto" w:fill="FFFFFF"/>
+        </w:rPr>
+        <w:t>}</w:t>
       </w:r>
     </w:p>
     <w:p>
@@ -5362,41 +6009,17 @@
         <w:ind w:left="720"/>
       </w:pPr>
       <w:r>
+        <w:lastRenderedPageBreak/>
         <w:t>{/</w:t>
       </w:r>
       <w:proofErr w:type="spellStart"/>
       <w:r>
-        <w:t>hasMonthly</w:t>
+        <w:t>operationSchedule</w:t>
       </w:r>
       <w:proofErr w:type="spellEnd"/>
       <w:r>
         <w:t>}</w:t>
       </w:r>
-    </w:p>
-    <w:p>
-      <w:pPr>
-        <w:bidi/>
-        <w:spacing w:after="0"/>
-        <w:ind w:left="720"/>
-      </w:pPr>
-      <w:r>
-        <w:t>{/</w:t>
-      </w:r>
-      <w:proofErr w:type="spellStart"/>
-      <w:r>
-        <w:t>operationSchedule</w:t>
-      </w:r>
-      <w:proofErr w:type="spellEnd"/>
-      <w:r>
-        <w:t>}</w:t>
-      </w:r>
-    </w:p>
-    <w:p>
-      <w:pPr>
-        <w:bidi/>
-        <w:spacing w:after="0"/>
-        <w:ind w:left="720"/>
-      </w:pPr>
     </w:p>
     <w:p>
       <w:pPr>
@@ -5405,7 +6028,11 @@
           <w:ilvl w:val="1"/>
           <w:numId w:val="7"/>
         </w:numPr>
+        <w:tabs>
+          <w:tab w:val="right" w:pos="1016"/>
+        </w:tabs>
         <w:bidi/>
+        <w:ind w:left="1286"/>
         <w:rPr>
           <w:rFonts w:ascii="Calibri" w:hAnsi="Calibri" w:cs="Calibri"/>
           <w:b w:val="0"/>
@@ -6156,12 +6783,105 @@
     </w:p>
     <w:p>
       <w:pPr>
+        <w:bidi/>
+        <w:spacing w:line="360" w:lineRule="auto"/>
+        <w:rPr>
+          <w:rFonts w:ascii="Calibri" w:hAnsi="Calibri" w:cs="Calibri"/>
+        </w:rPr>
+      </w:pPr>
+    </w:p>
+    <w:p>
+      <w:pPr>
+        <w:bidi/>
+        <w:spacing w:line="360" w:lineRule="auto"/>
+        <w:rPr>
+          <w:rFonts w:ascii="Calibri" w:hAnsi="Calibri" w:cs="Calibri"/>
+        </w:rPr>
+      </w:pPr>
+    </w:p>
+    <w:p>
+      <w:pPr>
+        <w:bidi/>
+        <w:spacing w:after="0"/>
+        <w:rPr>
+          <w:rFonts w:ascii="Calibri" w:hAnsi="Calibri" w:cs="Calibri"/>
+          <w:sz w:val="22"/>
+          <w:szCs w:val="22"/>
+        </w:rPr>
+      </w:pPr>
+      <w:r>
+        <w:rPr>
+          <w:rFonts w:ascii="Calibri" w:hAnsi="Calibri" w:cs="Calibri"/>
+          <w:sz w:val="22"/>
+          <w:szCs w:val="22"/>
+        </w:rPr>
+        <w:t>{#</w:t>
+      </w:r>
+      <w:proofErr w:type="spellStart"/>
+      <w:r>
+        <w:rPr>
+          <w:rFonts w:ascii="Calibri" w:hAnsi="Calibri" w:cs="Calibri"/>
+          <w:sz w:val="22"/>
+          <w:szCs w:val="22"/>
+        </w:rPr>
+        <w:t>chemicalManagement</w:t>
+      </w:r>
+      <w:proofErr w:type="spellEnd"/>
+      <w:r>
+        <w:rPr>
+          <w:rFonts w:ascii="Calibri" w:hAnsi="Calibri" w:cs="Calibri"/>
+          <w:sz w:val="22"/>
+          <w:szCs w:val="22"/>
+        </w:rPr>
+        <w:t>}</w:t>
+      </w:r>
+      <w:r>
+        <w:rPr>
+          <w:rFonts w:ascii="Calibri" w:hAnsi="Calibri" w:cs="Calibri"/>
+          <w:sz w:val="22"/>
+          <w:szCs w:val="22"/>
+        </w:rPr>
+        <w:t xml:space="preserve"> </w:t>
+      </w:r>
+      <w:r>
+        <w:rPr>
+          <w:rFonts w:ascii="Calibri" w:hAnsi="Calibri" w:cs="Calibri"/>
+          <w:sz w:val="22"/>
+          <w:szCs w:val="22"/>
+        </w:rPr>
+        <w:t>{#</w:t>
+      </w:r>
+      <w:proofErr w:type="spellStart"/>
+      <w:r>
+        <w:rPr>
+          <w:rFonts w:ascii="Calibri" w:hAnsi="Calibri" w:cs="Calibri"/>
+          <w:sz w:val="22"/>
+          <w:szCs w:val="22"/>
+        </w:rPr>
+        <w:t>isIncluded</w:t>
+      </w:r>
+      <w:proofErr w:type="spellEnd"/>
+      <w:r>
+        <w:rPr>
+          <w:rFonts w:ascii="Calibri" w:hAnsi="Calibri" w:cs="Calibri"/>
+          <w:sz w:val="22"/>
+          <w:szCs w:val="22"/>
+        </w:rPr>
+        <w:t>}</w:t>
+      </w:r>
+    </w:p>
+    <w:p>
+      <w:pPr>
         <w:pStyle w:val="Heading2"/>
         <w:numPr>
           <w:ilvl w:val="1"/>
           <w:numId w:val="7"/>
         </w:numPr>
+        <w:tabs>
+          <w:tab w:val="right" w:pos="1016"/>
+        </w:tabs>
         <w:bidi/>
+        <w:ind w:left="1286"/>
         <w:rPr>
           <w:rFonts w:ascii="Calibri" w:hAnsi="Calibri" w:cs="Calibri"/>
           <w:b w:val="0"/>
@@ -6189,19 +6909,40 @@
       <w:pPr>
         <w:bidi/>
         <w:spacing w:after="0"/>
-      </w:pPr>
-      <w:r>
+        <w:ind w:left="720"/>
+        <w:rPr>
+          <w:rFonts w:ascii="Calibri" w:hAnsi="Calibri" w:cs="Calibri"/>
+          <w:sz w:val="22"/>
+          <w:szCs w:val="22"/>
+        </w:rPr>
+      </w:pPr>
+      <w:bookmarkStart w:id="16" w:name="_Hlk206276838"/>
+      <w:r>
+        <w:rPr>
+          <w:rFonts w:ascii="Calibri" w:hAnsi="Calibri" w:cs="Calibri"/>
+          <w:sz w:val="22"/>
+          <w:szCs w:val="22"/>
+        </w:rPr>
         <w:t>{#</w:t>
       </w:r>
-      <w:proofErr w:type="spellStart"/>
-      <w:r>
-        <w:t>chemicalManagement</w:t>
-      </w:r>
-      <w:proofErr w:type="spellEnd"/>
-      <w:r>
+      <w:r>
+        <w:rPr>
+          <w:rFonts w:ascii="Calibri" w:hAnsi="Calibri" w:cs="Calibri"/>
+          <w:sz w:val="22"/>
+          <w:szCs w:val="22"/>
+        </w:rPr>
+        <w:t>list</w:t>
+      </w:r>
+      <w:r>
+        <w:rPr>
+          <w:rFonts w:ascii="Calibri" w:hAnsi="Calibri" w:cs="Calibri"/>
+          <w:sz w:val="22"/>
+          <w:szCs w:val="22"/>
+        </w:rPr>
         <w:t>}</w:t>
       </w:r>
     </w:p>
+    <w:bookmarkEnd w:id="16"/>
     <w:p>
       <w:pPr>
         <w:pStyle w:val="ListParagraph"/>
@@ -6226,27 +6967,34 @@
       <w:pPr>
         <w:bidi/>
         <w:spacing w:after="0"/>
-        <w:rPr>
-          <w:rFonts w:ascii="Calibri" w:hAnsi="Calibri" w:cs="Calibri"/>
-        </w:rPr>
-      </w:pPr>
-      <w:r>
-        <w:rPr>
-          <w:rFonts w:ascii="Calibri" w:hAnsi="Calibri" w:cs="Calibri"/>
+        <w:ind w:left="720"/>
+        <w:rPr>
+          <w:rFonts w:ascii="Calibri" w:hAnsi="Calibri" w:cs="Calibri"/>
+          <w:sz w:val="22"/>
+          <w:szCs w:val="22"/>
+        </w:rPr>
+      </w:pPr>
+      <w:r>
+        <w:rPr>
+          <w:rFonts w:ascii="Calibri" w:hAnsi="Calibri" w:cs="Calibri"/>
+          <w:sz w:val="22"/>
+          <w:szCs w:val="22"/>
         </w:rPr>
         <w:t>{/</w:t>
       </w:r>
-      <w:proofErr w:type="spellStart"/>
-      <w:r>
-        <w:rPr>
-          <w:rFonts w:ascii="Calibri" w:hAnsi="Calibri" w:cs="Calibri"/>
-        </w:rPr>
-        <w:t>chemicalManagement</w:t>
-      </w:r>
-      <w:proofErr w:type="spellEnd"/>
-      <w:r>
-        <w:rPr>
-          <w:rFonts w:ascii="Calibri" w:hAnsi="Calibri" w:cs="Calibri"/>
+      <w:r>
+        <w:rPr>
+          <w:rFonts w:ascii="Calibri" w:hAnsi="Calibri" w:cs="Calibri"/>
+          <w:sz w:val="22"/>
+          <w:szCs w:val="22"/>
+        </w:rPr>
+        <w:t>list</w:t>
+      </w:r>
+      <w:r>
+        <w:rPr>
+          <w:rFonts w:ascii="Calibri" w:hAnsi="Calibri" w:cs="Calibri"/>
+          <w:sz w:val="22"/>
+          <w:szCs w:val="22"/>
         </w:rPr>
         <w:t>}</w:t>
       </w:r>
@@ -6257,9 +7005,158 @@
         <w:spacing w:after="0"/>
         <w:rPr>
           <w:rFonts w:ascii="Calibri" w:hAnsi="Calibri" w:cs="Calibri"/>
-          <w:rtl/>
-        </w:rPr>
-      </w:pPr>
+          <w:sz w:val="22"/>
+          <w:szCs w:val="22"/>
+        </w:rPr>
+      </w:pPr>
+      <w:r>
+        <w:rPr>
+          <w:rFonts w:ascii="Calibri" w:hAnsi="Calibri" w:cs="Calibri"/>
+          <w:sz w:val="22"/>
+          <w:szCs w:val="22"/>
+        </w:rPr>
+        <w:t>{</w:t>
+      </w:r>
+      <w:r>
+        <w:rPr>
+          <w:rFonts w:ascii="Calibri" w:hAnsi="Calibri" w:cs="Calibri"/>
+          <w:sz w:val="22"/>
+          <w:szCs w:val="22"/>
+        </w:rPr>
+        <w:t>/</w:t>
+      </w:r>
+      <w:proofErr w:type="spellStart"/>
+      <w:r>
+        <w:rPr>
+          <w:rFonts w:ascii="Calibri" w:hAnsi="Calibri" w:cs="Calibri"/>
+          <w:sz w:val="22"/>
+          <w:szCs w:val="22"/>
+        </w:rPr>
+        <w:t>isIncluded</w:t>
+      </w:r>
+      <w:proofErr w:type="spellEnd"/>
+      <w:r>
+        <w:rPr>
+          <w:rFonts w:ascii="Calibri" w:hAnsi="Calibri" w:cs="Calibri"/>
+          <w:sz w:val="22"/>
+          <w:szCs w:val="22"/>
+        </w:rPr>
+        <w:t>}</w:t>
+      </w:r>
+      <w:r>
+        <w:rPr>
+          <w:rFonts w:ascii="Calibri" w:hAnsi="Calibri" w:cs="Calibri"/>
+          <w:sz w:val="22"/>
+          <w:szCs w:val="22"/>
+        </w:rPr>
+        <w:t xml:space="preserve"> </w:t>
+      </w:r>
+      <w:r>
+        <w:rPr>
+          <w:rFonts w:ascii="Calibri" w:hAnsi="Calibri" w:cs="Calibri"/>
+          <w:sz w:val="22"/>
+          <w:szCs w:val="22"/>
+        </w:rPr>
+        <w:t>{</w:t>
+      </w:r>
+      <w:r>
+        <w:rPr>
+          <w:rFonts w:ascii="Calibri" w:hAnsi="Calibri" w:cs="Calibri"/>
+          <w:sz w:val="22"/>
+          <w:szCs w:val="22"/>
+        </w:rPr>
+        <w:t>/</w:t>
+      </w:r>
+      <w:proofErr w:type="spellStart"/>
+      <w:r>
+        <w:rPr>
+          <w:rFonts w:ascii="Calibri" w:hAnsi="Calibri" w:cs="Calibri"/>
+          <w:sz w:val="22"/>
+          <w:szCs w:val="22"/>
+        </w:rPr>
+        <w:t>chemicalManagement</w:t>
+      </w:r>
+      <w:proofErr w:type="spellEnd"/>
+      <w:r>
+        <w:rPr>
+          <w:rFonts w:ascii="Calibri" w:hAnsi="Calibri" w:cs="Calibri"/>
+          <w:sz w:val="22"/>
+          <w:szCs w:val="22"/>
+        </w:rPr>
+        <w:t>}</w:t>
+      </w:r>
+    </w:p>
+    <w:p>
+      <w:pPr>
+        <w:bidi/>
+        <w:spacing w:after="0"/>
+        <w:rPr>
+          <w:rFonts w:ascii="Calibri" w:hAnsi="Calibri" w:cs="Calibri"/>
+          <w:sz w:val="22"/>
+          <w:szCs w:val="22"/>
+          <w:rtl/>
+        </w:rPr>
+      </w:pPr>
+      <w:r>
+        <w:rPr>
+          <w:rFonts w:ascii="Calibri" w:hAnsi="Calibri" w:cs="Calibri"/>
+          <w:sz w:val="22"/>
+          <w:szCs w:val="22"/>
+        </w:rPr>
+        <w:t>{#</w:t>
+      </w:r>
+      <w:proofErr w:type="spellStart"/>
+      <w:r>
+        <w:rPr>
+          <w:rFonts w:ascii="Calibri" w:hAnsi="Calibri" w:cs="Calibri"/>
+          <w:sz w:val="22"/>
+          <w:szCs w:val="22"/>
+        </w:rPr>
+        <w:t>excludedTasks</w:t>
+      </w:r>
+      <w:proofErr w:type="spellEnd"/>
+      <w:r>
+        <w:rPr>
+          <w:rFonts w:ascii="Calibri" w:hAnsi="Calibri" w:cs="Calibri"/>
+          <w:sz w:val="22"/>
+          <w:szCs w:val="22"/>
+        </w:rPr>
+        <w:t>}</w:t>
+      </w:r>
+      <w:r>
+        <w:rPr>
+          <w:rFonts w:ascii="Calibri" w:hAnsi="Calibri" w:cs="Calibri"/>
+          <w:sz w:val="22"/>
+          <w:szCs w:val="22"/>
+        </w:rPr>
+        <w:t xml:space="preserve"> </w:t>
+      </w:r>
+      <w:r>
+        <w:rPr>
+          <w:rFonts w:ascii="Calibri" w:hAnsi="Calibri" w:cs="Calibri"/>
+          <w:sz w:val="22"/>
+          <w:szCs w:val="22"/>
+        </w:rPr>
+        <w:t>{#</w:t>
+      </w:r>
+      <w:proofErr w:type="spellStart"/>
+      <w:r>
+        <w:rPr>
+          <w:rFonts w:ascii="Calibri" w:hAnsi="Calibri" w:cs="Calibri"/>
+          <w:sz w:val="22"/>
+          <w:szCs w:val="22"/>
+        </w:rPr>
+        <w:t>isIncluded</w:t>
+      </w:r>
+      <w:proofErr w:type="spellEnd"/>
+      <w:r>
+        <w:rPr>
+          <w:rFonts w:ascii="Calibri" w:hAnsi="Calibri" w:cs="Calibri"/>
+          <w:sz w:val="22"/>
+          <w:szCs w:val="22"/>
+        </w:rPr>
+        <w:t>}</w:t>
+      </w:r>
     </w:p>
     <w:p>
       <w:pPr>
@@ -6268,13 +7165,18 @@
           <w:ilvl w:val="1"/>
           <w:numId w:val="7"/>
         </w:numPr>
+        <w:tabs>
+          <w:tab w:val="right" w:pos="1016"/>
+        </w:tabs>
         <w:bidi/>
+        <w:ind w:left="1286"/>
         <w:rPr>
           <w:rFonts w:ascii="Calibri" w:hAnsi="Calibri" w:cs="Calibri"/>
           <w:b w:val="0"/>
           <w:bCs/>
           <w:sz w:val="24"/>
           <w:szCs w:val="24"/>
+          <w:u w:val="single"/>
           <w:rtl/>
         </w:rPr>
       </w:pPr>
@@ -6288,6 +7190,7 @@
           <w:bCs/>
           <w:sz w:val="24"/>
           <w:szCs w:val="24"/>
+          <w:u w:val="single"/>
           <w:rtl/>
         </w:rPr>
         <w:t>أعمال لا يشملها عرضنا</w:t>
@@ -6330,43 +7233,50 @@
     </w:p>
     <w:p>
       <w:pPr>
+        <w:bidi/>
+        <w:spacing w:after="0"/>
+        <w:ind w:left="720"/>
+        <w:rPr>
+          <w:rFonts w:ascii="Calibri" w:hAnsi="Calibri" w:cs="Calibri"/>
+          <w:sz w:val="22"/>
+          <w:szCs w:val="22"/>
+          <w:rtl/>
+        </w:rPr>
+      </w:pPr>
+      <w:r>
+        <w:rPr>
+          <w:rFonts w:ascii="Calibri" w:hAnsi="Calibri" w:cs="Calibri"/>
+          <w:sz w:val="22"/>
+          <w:szCs w:val="22"/>
+        </w:rPr>
+        <w:t>{#</w:t>
+      </w:r>
+      <w:r>
+        <w:rPr>
+          <w:rFonts w:ascii="Calibri" w:hAnsi="Calibri" w:cs="Calibri"/>
+          <w:sz w:val="22"/>
+          <w:szCs w:val="22"/>
+        </w:rPr>
+        <w:t>list</w:t>
+      </w:r>
+      <w:r>
+        <w:rPr>
+          <w:rFonts w:ascii="Calibri" w:hAnsi="Calibri" w:cs="Calibri"/>
+          <w:sz w:val="22"/>
+          <w:szCs w:val="22"/>
+        </w:rPr>
+        <w:t>}</w:t>
+      </w:r>
+    </w:p>
+    <w:p>
+      <w:pPr>
         <w:pStyle w:val="ListParagraph"/>
-        <w:bidi/>
-        <w:spacing w:after="0" w:line="360" w:lineRule="auto"/>
-        <w:rPr>
-          <w:rFonts w:ascii="Calibri" w:hAnsi="Calibri" w:cs="Calibri"/>
-          <w:rtl/>
-        </w:rPr>
-      </w:pPr>
-      <w:r>
-        <w:rPr>
-          <w:rFonts w:ascii="Calibri" w:hAnsi="Calibri" w:cs="Calibri"/>
-        </w:rPr>
-        <w:t>{#</w:t>
-      </w:r>
-      <w:proofErr w:type="spellStart"/>
-      <w:r>
-        <w:rPr>
-          <w:rFonts w:ascii="Calibri" w:hAnsi="Calibri" w:cs="Calibri"/>
-        </w:rPr>
-        <w:t>excludedTasks</w:t>
-      </w:r>
-      <w:proofErr w:type="spellEnd"/>
-      <w:r>
-        <w:rPr>
-          <w:rFonts w:ascii="Calibri" w:hAnsi="Calibri" w:cs="Calibri"/>
-        </w:rPr>
-        <w:t>}</w:t>
-      </w:r>
-    </w:p>
-    <w:p>
-      <w:pPr>
         <w:numPr>
           <w:ilvl w:val="0"/>
-          <w:numId w:val="29"/>
+          <w:numId w:val="33"/>
         </w:numPr>
         <w:bidi/>
-        <w:spacing w:after="0" w:line="360" w:lineRule="auto"/>
+        <w:spacing w:after="0"/>
         <w:rPr>
           <w:rFonts w:ascii="Calibri" w:hAnsi="Calibri" w:cs="Calibri"/>
         </w:rPr>
@@ -6377,228 +7287,331 @@
         </w:rPr>
         <w:t>{value}</w:t>
       </w:r>
-    </w:p>
-    <w:p>
-      <w:pPr>
-        <w:bidi/>
-        <w:spacing w:after="0" w:line="360" w:lineRule="auto"/>
-        <w:ind w:left="720"/>
-        <w:rPr>
-          <w:rFonts w:ascii="Calibri" w:hAnsi="Calibri" w:cs="Calibri"/>
-        </w:rPr>
-      </w:pPr>
-      <w:r>
-        <w:rPr>
-          <w:rFonts w:ascii="Calibri" w:hAnsi="Calibri" w:cs="Calibri"/>
-        </w:rPr>
-        <w:t>{/</w:t>
-      </w:r>
-      <w:proofErr w:type="spellStart"/>
-      <w:r>
-        <w:rPr>
-          <w:rFonts w:ascii="Calibri" w:hAnsi="Calibri" w:cs="Calibri"/>
-        </w:rPr>
-        <w:t>excludedTasks</w:t>
-      </w:r>
-      <w:proofErr w:type="spellEnd"/>
-      <w:r>
-        <w:rPr>
-          <w:rFonts w:ascii="Calibri" w:hAnsi="Calibri" w:cs="Calibri"/>
-        </w:rPr>
-        <w:t>}</w:t>
-      </w:r>
-    </w:p>
-    <w:p>
-      <w:pPr>
-        <w:bidi/>
-        <w:spacing w:after="0" w:line="360" w:lineRule="auto"/>
-        <w:ind w:left="720"/>
-        <w:rPr>
-          <w:rFonts w:ascii="Calibri" w:hAnsi="Calibri" w:cs="Calibri"/>
-          <w:rtl/>
-        </w:rPr>
-      </w:pPr>
-      <w:r>
-        <w:rPr>
-          <w:rFonts w:ascii="Calibri" w:hAnsi="Calibri" w:cs="Calibri"/>
-        </w:rPr>
-        <w:t>{/</w:t>
-      </w:r>
-      <w:proofErr w:type="spellStart"/>
-      <w:r>
-        <w:rPr>
-          <w:rFonts w:ascii="Calibri" w:hAnsi="Calibri" w:cs="Calibri"/>
-        </w:rPr>
-        <w:t>workScope</w:t>
-      </w:r>
-      <w:proofErr w:type="spellEnd"/>
-      <w:r>
-        <w:rPr>
-          <w:rFonts w:ascii="Calibri" w:hAnsi="Calibri" w:cs="Calibri"/>
-        </w:rPr>
-        <w:t>}</w:t>
-      </w:r>
-    </w:p>
-    <w:p>
-      <w:pPr>
-        <w:bidi/>
-        <w:rPr>
-          <w:rFonts w:ascii="Calibri" w:hAnsi="Calibri" w:cs="Calibri"/>
-          <w:rtl/>
-          <w:lang w:bidi="ar-EG"/>
-        </w:rPr>
-      </w:pPr>
-    </w:p>
-    <w:p>
-      <w:pPr>
-        <w:bidi/>
-        <w:rPr>
-          <w:rFonts w:ascii="Calibri" w:hAnsi="Calibri" w:cs="Calibri"/>
-          <w:rtl/>
-          <w:lang w:bidi="ar-EG"/>
-        </w:rPr>
-      </w:pPr>
-    </w:p>
-    <w:p>
-      <w:pPr>
-        <w:bidi/>
-        <w:rPr>
-          <w:rFonts w:ascii="Calibri" w:hAnsi="Calibri" w:cs="Calibri"/>
-          <w:rtl/>
-          <w:lang w:bidi="ar-EG"/>
-        </w:rPr>
-      </w:pPr>
-    </w:p>
-    <w:p>
-      <w:pPr>
-        <w:bidi/>
-        <w:rPr>
-          <w:rFonts w:ascii="Calibri" w:hAnsi="Calibri" w:cs="Calibri"/>
-          <w:rtl/>
-          <w:lang w:bidi="ar-EG"/>
-        </w:rPr>
-      </w:pPr>
-    </w:p>
-    <w:p>
-      <w:pPr>
-        <w:bidi/>
-        <w:rPr>
-          <w:rFonts w:ascii="Calibri" w:hAnsi="Calibri" w:cs="Calibri"/>
-          <w:rtl/>
-          <w:lang w:bidi="ar-EG"/>
-        </w:rPr>
-      </w:pPr>
-    </w:p>
-    <w:p>
-      <w:pPr>
-        <w:bidi/>
-        <w:rPr>
-          <w:rFonts w:ascii="Calibri" w:hAnsi="Calibri" w:cs="Calibri"/>
-          <w:rtl/>
-          <w:lang w:bidi="ar-EG"/>
-        </w:rPr>
-      </w:pPr>
-    </w:p>
-    <w:p>
-      <w:pPr>
-        <w:bidi/>
-        <w:rPr>
-          <w:rFonts w:ascii="Calibri" w:hAnsi="Calibri" w:cs="Calibri"/>
-          <w:rtl/>
-          <w:lang w:bidi="ar-EG"/>
-        </w:rPr>
-      </w:pPr>
-    </w:p>
-    <w:p>
-      <w:pPr>
-        <w:bidi/>
-        <w:rPr>
-          <w:rFonts w:ascii="Calibri" w:hAnsi="Calibri" w:cs="Calibri"/>
-          <w:rtl/>
-          <w:lang w:bidi="ar-EG"/>
-        </w:rPr>
-      </w:pPr>
-    </w:p>
-    <w:p>
-      <w:pPr>
-        <w:bidi/>
-        <w:rPr>
-          <w:rFonts w:ascii="Calibri" w:hAnsi="Calibri" w:cs="Calibri"/>
-          <w:rtl/>
-          <w:lang w:bidi="ar-EG"/>
-        </w:rPr>
-      </w:pPr>
-    </w:p>
-    <w:p>
-      <w:pPr>
-        <w:bidi/>
-        <w:rPr>
-          <w:rFonts w:ascii="Calibri" w:hAnsi="Calibri" w:cs="Calibri"/>
-          <w:rtl/>
-          <w:lang w:bidi="ar-EG"/>
-        </w:rPr>
-      </w:pPr>
-    </w:p>
-    <w:p>
-      <w:pPr>
-        <w:bidi/>
-        <w:rPr>
-          <w:rFonts w:ascii="Calibri" w:hAnsi="Calibri" w:cs="Calibri"/>
-          <w:rtl/>
-          <w:lang w:bidi="ar-EG"/>
-        </w:rPr>
-      </w:pPr>
-    </w:p>
-    <w:p>
-      <w:pPr>
-        <w:bidi/>
-        <w:rPr>
-          <w:rFonts w:ascii="Calibri" w:hAnsi="Calibri" w:cs="Calibri"/>
-          <w:rtl/>
-          <w:lang w:bidi="ar-EG"/>
-        </w:rPr>
-      </w:pPr>
-    </w:p>
-    <w:p>
-      <w:pPr>
-        <w:bidi/>
-        <w:rPr>
-          <w:rFonts w:ascii="Calibri" w:hAnsi="Calibri" w:cs="Calibri"/>
-          <w:lang w:bidi="ar-EG"/>
-        </w:rPr>
-      </w:pPr>
-    </w:p>
-    <w:p>
-      <w:pPr>
-        <w:bidi/>
-        <w:rPr>
-          <w:rFonts w:ascii="Calibri" w:hAnsi="Calibri" w:cs="Calibri"/>
-          <w:lang w:bidi="ar-EG"/>
-        </w:rPr>
-      </w:pPr>
-    </w:p>
-    <w:p>
-      <w:pPr>
-        <w:bidi/>
-        <w:rPr>
-          <w:rFonts w:ascii="Calibri" w:hAnsi="Calibri" w:cs="Calibri"/>
-          <w:lang w:bidi="ar-EG"/>
-        </w:rPr>
-      </w:pPr>
     </w:p>
     <w:p>
       <w:pPr>
         <w:bidi/>
         <w:spacing w:after="0"/>
+        <w:ind w:left="720"/>
+        <w:rPr>
+          <w:rFonts w:ascii="Calibri" w:hAnsi="Calibri" w:cs="Calibri"/>
+          <w:sz w:val="22"/>
+          <w:szCs w:val="22"/>
+        </w:rPr>
+      </w:pPr>
+      <w:r>
+        <w:rPr>
+          <w:rFonts w:ascii="Calibri" w:hAnsi="Calibri" w:cs="Calibri"/>
+          <w:sz w:val="22"/>
+          <w:szCs w:val="22"/>
+        </w:rPr>
+        <w:t>{/</w:t>
+      </w:r>
+      <w:r>
+        <w:rPr>
+          <w:rFonts w:ascii="Calibri" w:hAnsi="Calibri" w:cs="Calibri"/>
+          <w:sz w:val="22"/>
+          <w:szCs w:val="22"/>
+        </w:rPr>
+        <w:t>list</w:t>
+      </w:r>
+      <w:r>
+        <w:rPr>
+          <w:rFonts w:ascii="Calibri" w:hAnsi="Calibri" w:cs="Calibri"/>
+          <w:sz w:val="22"/>
+          <w:szCs w:val="22"/>
+        </w:rPr>
+        <w:t>}</w:t>
+      </w:r>
+    </w:p>
+    <w:p>
+      <w:pPr>
+        <w:bidi/>
+        <w:spacing w:after="0"/>
+        <w:rPr>
+          <w:rFonts w:ascii="Calibri" w:hAnsi="Calibri" w:cs="Calibri"/>
+          <w:sz w:val="22"/>
+          <w:szCs w:val="22"/>
+        </w:rPr>
+      </w:pPr>
+      <w:r>
+        <w:rPr>
+          <w:rFonts w:ascii="Calibri" w:hAnsi="Calibri" w:cs="Calibri"/>
+          <w:sz w:val="22"/>
+          <w:szCs w:val="22"/>
+        </w:rPr>
+        <w:t>{</w:t>
+      </w:r>
+      <w:r>
+        <w:rPr>
+          <w:rFonts w:ascii="Calibri" w:hAnsi="Calibri" w:cs="Calibri"/>
+          <w:sz w:val="22"/>
+          <w:szCs w:val="22"/>
+        </w:rPr>
+        <w:t>/</w:t>
+      </w:r>
+      <w:proofErr w:type="spellStart"/>
+      <w:r>
+        <w:rPr>
+          <w:rFonts w:ascii="Calibri" w:hAnsi="Calibri" w:cs="Calibri"/>
+          <w:sz w:val="22"/>
+          <w:szCs w:val="22"/>
+        </w:rPr>
+        <w:t>isIncluded</w:t>
+      </w:r>
+      <w:proofErr w:type="spellEnd"/>
+      <w:r>
+        <w:rPr>
+          <w:rFonts w:ascii="Calibri" w:hAnsi="Calibri" w:cs="Calibri"/>
+          <w:sz w:val="22"/>
+          <w:szCs w:val="22"/>
+        </w:rPr>
+        <w:t>}</w:t>
+      </w:r>
+      <w:r>
+        <w:rPr>
+          <w:rFonts w:ascii="Calibri" w:hAnsi="Calibri" w:cs="Calibri"/>
+          <w:sz w:val="22"/>
+          <w:szCs w:val="22"/>
+        </w:rPr>
+        <w:t xml:space="preserve"> </w:t>
+      </w:r>
+      <w:r>
+        <w:rPr>
+          <w:rFonts w:ascii="Calibri" w:hAnsi="Calibri" w:cs="Calibri"/>
+          <w:sz w:val="22"/>
+          <w:szCs w:val="22"/>
+        </w:rPr>
+        <w:t>{</w:t>
+      </w:r>
+      <w:r>
+        <w:rPr>
+          <w:rFonts w:ascii="Calibri" w:hAnsi="Calibri" w:cs="Calibri"/>
+          <w:sz w:val="22"/>
+          <w:szCs w:val="22"/>
+        </w:rPr>
+        <w:t>/</w:t>
+      </w:r>
+      <w:proofErr w:type="spellStart"/>
+      <w:r>
+        <w:rPr>
+          <w:rFonts w:ascii="Calibri" w:hAnsi="Calibri" w:cs="Calibri"/>
+          <w:sz w:val="22"/>
+          <w:szCs w:val="22"/>
+        </w:rPr>
+        <w:t>excludedTasks</w:t>
+      </w:r>
+      <w:proofErr w:type="spellEnd"/>
+      <w:r>
+        <w:rPr>
+          <w:rFonts w:ascii="Calibri" w:hAnsi="Calibri" w:cs="Calibri"/>
+          <w:sz w:val="22"/>
+          <w:szCs w:val="22"/>
+        </w:rPr>
+        <w:t>}</w:t>
+      </w:r>
+    </w:p>
+    <w:p>
+      <w:pPr>
+        <w:bidi/>
+        <w:spacing w:after="0"/>
+        <w:rPr>
+          <w:rFonts w:ascii="Calibri" w:hAnsi="Calibri" w:cs="Calibri"/>
+          <w:sz w:val="22"/>
+          <w:szCs w:val="22"/>
+          <w:rtl/>
+        </w:rPr>
+      </w:pPr>
+      <w:r>
+        <w:rPr>
+          <w:rFonts w:ascii="Calibri" w:hAnsi="Calibri" w:cs="Calibri"/>
+          <w:sz w:val="22"/>
+          <w:szCs w:val="22"/>
+        </w:rPr>
+        <w:t>{/</w:t>
+      </w:r>
+      <w:proofErr w:type="spellStart"/>
+      <w:r>
+        <w:rPr>
+          <w:rFonts w:ascii="Calibri" w:hAnsi="Calibri" w:cs="Calibri"/>
+          <w:sz w:val="22"/>
+          <w:szCs w:val="22"/>
+        </w:rPr>
+        <w:t>workScope</w:t>
+      </w:r>
+      <w:proofErr w:type="spellEnd"/>
+      <w:r>
+        <w:rPr>
+          <w:rFonts w:ascii="Calibri" w:hAnsi="Calibri" w:cs="Calibri"/>
+          <w:sz w:val="22"/>
+          <w:szCs w:val="22"/>
+        </w:rPr>
+        <w:t>}</w:t>
+      </w:r>
+    </w:p>
+    <w:p>
+      <w:pPr>
+        <w:bidi/>
         <w:rPr>
           <w:rFonts w:ascii="Calibri" w:hAnsi="Calibri" w:cs="Calibri"/>
           <w:rtl/>
           <w:lang w:bidi="ar-EG"/>
         </w:rPr>
       </w:pPr>
-      <w:r>
-        <w:rPr>
-          <w:rFonts w:ascii="Calibri" w:hAnsi="Calibri" w:cs="Calibri"/>
+    </w:p>
+    <w:p>
+      <w:pPr>
+        <w:bidi/>
+        <w:rPr>
+          <w:rFonts w:ascii="Calibri" w:hAnsi="Calibri" w:cs="Calibri"/>
+          <w:rtl/>
+          <w:lang w:bidi="ar-EG"/>
+        </w:rPr>
+      </w:pPr>
+    </w:p>
+    <w:p>
+      <w:pPr>
+        <w:bidi/>
+        <w:rPr>
+          <w:rFonts w:ascii="Calibri" w:hAnsi="Calibri" w:cs="Calibri"/>
+          <w:rtl/>
+          <w:lang w:bidi="ar-EG"/>
+        </w:rPr>
+      </w:pPr>
+    </w:p>
+    <w:p>
+      <w:pPr>
+        <w:bidi/>
+        <w:rPr>
+          <w:rFonts w:ascii="Calibri" w:hAnsi="Calibri" w:cs="Calibri"/>
+          <w:rtl/>
+          <w:lang w:bidi="ar-EG"/>
+        </w:rPr>
+      </w:pPr>
+    </w:p>
+    <w:p>
+      <w:pPr>
+        <w:bidi/>
+        <w:rPr>
+          <w:rFonts w:ascii="Calibri" w:hAnsi="Calibri" w:cs="Calibri"/>
+          <w:rtl/>
+          <w:lang w:bidi="ar-EG"/>
+        </w:rPr>
+      </w:pPr>
+    </w:p>
+    <w:p>
+      <w:pPr>
+        <w:bidi/>
+        <w:rPr>
+          <w:rFonts w:ascii="Calibri" w:hAnsi="Calibri" w:cs="Calibri"/>
+          <w:rtl/>
+          <w:lang w:bidi="ar-EG"/>
+        </w:rPr>
+      </w:pPr>
+    </w:p>
+    <w:p>
+      <w:pPr>
+        <w:bidi/>
+        <w:rPr>
+          <w:rFonts w:ascii="Calibri" w:hAnsi="Calibri" w:cs="Calibri"/>
+          <w:rtl/>
+          <w:lang w:bidi="ar-EG"/>
+        </w:rPr>
+      </w:pPr>
+    </w:p>
+    <w:p>
+      <w:pPr>
+        <w:bidi/>
+        <w:rPr>
+          <w:rFonts w:ascii="Calibri" w:hAnsi="Calibri" w:cs="Calibri"/>
+          <w:rtl/>
+          <w:lang w:bidi="ar-EG"/>
+        </w:rPr>
+      </w:pPr>
+    </w:p>
+    <w:p>
+      <w:pPr>
+        <w:bidi/>
+        <w:rPr>
+          <w:rFonts w:ascii="Calibri" w:hAnsi="Calibri" w:cs="Calibri"/>
+          <w:rtl/>
+          <w:lang w:bidi="ar-EG"/>
+        </w:rPr>
+      </w:pPr>
+    </w:p>
+    <w:p>
+      <w:pPr>
+        <w:bidi/>
+        <w:rPr>
+          <w:rFonts w:ascii="Calibri" w:hAnsi="Calibri" w:cs="Calibri"/>
+          <w:rtl/>
+          <w:lang w:bidi="ar-EG"/>
+        </w:rPr>
+      </w:pPr>
+    </w:p>
+    <w:p>
+      <w:pPr>
+        <w:bidi/>
+        <w:rPr>
+          <w:rFonts w:ascii="Calibri" w:hAnsi="Calibri" w:cs="Calibri"/>
+          <w:rtl/>
+          <w:lang w:bidi="ar-EG"/>
+        </w:rPr>
+      </w:pPr>
+    </w:p>
+    <w:p>
+      <w:pPr>
+        <w:bidi/>
+        <w:rPr>
+          <w:rFonts w:ascii="Calibri" w:hAnsi="Calibri" w:cs="Calibri"/>
+          <w:lang w:bidi="ar-EG"/>
+        </w:rPr>
+      </w:pPr>
+    </w:p>
+    <w:p>
+      <w:pPr>
+        <w:bidi/>
+        <w:rPr>
+          <w:rFonts w:ascii="Calibri" w:hAnsi="Calibri" w:cs="Calibri"/>
+          <w:lang w:bidi="ar-EG"/>
+        </w:rPr>
+      </w:pPr>
+    </w:p>
+    <w:p>
+      <w:pPr>
+        <w:bidi/>
+        <w:rPr>
+          <w:rFonts w:ascii="Calibri" w:hAnsi="Calibri" w:cs="Calibri"/>
+          <w:lang w:bidi="ar-EG"/>
+        </w:rPr>
+      </w:pPr>
+    </w:p>
+    <w:p>
+      <w:pPr>
+        <w:bidi/>
+        <w:rPr>
+          <w:rFonts w:ascii="Calibri" w:hAnsi="Calibri" w:cs="Calibri"/>
+          <w:lang w:bidi="ar-EG"/>
+        </w:rPr>
+      </w:pPr>
+    </w:p>
+    <w:p>
+      <w:pPr>
+        <w:bidi/>
+        <w:spacing w:after="0"/>
+        <w:rPr>
+          <w:rFonts w:ascii="Calibri" w:hAnsi="Calibri" w:cs="Calibri"/>
+          <w:sz w:val="22"/>
+          <w:szCs w:val="22"/>
+          <w:rtl/>
+          <w:lang w:bidi="ar-EG"/>
+        </w:rPr>
+      </w:pPr>
+      <w:r>
+        <w:rPr>
+          <w:rFonts w:ascii="Calibri" w:hAnsi="Calibri" w:cs="Calibri"/>
+          <w:sz w:val="22"/>
+          <w:szCs w:val="22"/>
           <w:lang w:bidi="ar-EG"/>
         </w:rPr>
         <w:lastRenderedPageBreak/>
@@ -7479,8 +8492,8 @@
           <w:rFonts w:ascii="Calibri" w:hAnsi="Calibri" w:cs="Calibri"/>
           <w:b w:val="0"/>
           <w:bCs/>
-          <w:sz w:val="24"/>
-          <w:szCs w:val="24"/>
+          <w:sz w:val="22"/>
+          <w:szCs w:val="22"/>
         </w:rPr>
       </w:pPr>
       <w:bookmarkStart w:id="25" w:name="_Toc203645545"/>
@@ -7489,8 +8502,8 @@
           <w:rFonts w:ascii="Calibri" w:hAnsi="Calibri" w:cs="Calibri"/>
           <w:b w:val="0"/>
           <w:bCs/>
-          <w:sz w:val="24"/>
-          <w:szCs w:val="24"/>
+          <w:sz w:val="22"/>
+          <w:szCs w:val="22"/>
         </w:rPr>
         <w:t>{/finance}</w:t>
       </w:r>
@@ -7616,6 +8629,8 @@
       <w:r>
         <w:rPr>
           <w:rFonts w:ascii="Calibri" w:hAnsi="Calibri" w:cs="Calibri"/>
+          <w:b/>
+          <w:bCs/>
         </w:rPr>
         <w:t>{</w:t>
       </w:r>
@@ -7623,6 +8638,8 @@
       <w:r>
         <w:rPr>
           <w:rFonts w:ascii="Calibri" w:hAnsi="Calibri" w:cs="Calibri"/>
+          <w:b/>
+          <w:bCs/>
         </w:rPr>
         <w:t>contractDuration</w:t>
       </w:r>
@@ -7630,15 +8647,26 @@
       <w:r>
         <w:rPr>
           <w:rFonts w:ascii="Calibri" w:hAnsi="Calibri" w:cs="Calibri"/>
+          <w:b/>
+          <w:bCs/>
         </w:rPr>
         <w:t>}</w:t>
       </w:r>
       <w:r>
         <w:rPr>
           <w:rFonts w:ascii="Calibri" w:hAnsi="Calibri" w:cs="Calibri"/>
-          <w:rtl/>
-        </w:rPr>
-        <w:t xml:space="preserve"> شهر من تاريخ استلام الموقع علي ان يتم الاستلام خلال ثلاثون يوما من تاريخ الاخطار بأمر الاسناد </w:t>
+          <w:b/>
+          <w:bCs/>
+          <w:rtl/>
+        </w:rPr>
+        <w:t xml:space="preserve"> شهر</w:t>
+      </w:r>
+      <w:r>
+        <w:rPr>
+          <w:rFonts w:ascii="Calibri" w:hAnsi="Calibri" w:cs="Calibri"/>
+          <w:rtl/>
+        </w:rPr>
+        <w:t xml:space="preserve"> من تاريخ استلام الموقع علي ان يتم الاستلام خلال ثلاثون يوما من تاريخ الاخطار بأمر الاسناد </w:t>
       </w:r>
     </w:p>
     <w:p>
@@ -7773,6 +8801,8 @@
       <w:r>
         <w:rPr>
           <w:rFonts w:ascii="Calibri" w:hAnsi="Calibri" w:cs="Calibri"/>
+          <w:b/>
+          <w:bCs/>
         </w:rPr>
         <w:t>{</w:t>
       </w:r>
@@ -7780,6 +8810,8 @@
       <w:r>
         <w:rPr>
           <w:rFonts w:ascii="Calibri" w:hAnsi="Calibri" w:cs="Calibri"/>
+          <w:b/>
+          <w:bCs/>
         </w:rPr>
         <w:t>offerValidity</w:t>
       </w:r>
@@ -7787,12 +8819,16 @@
       <w:r>
         <w:rPr>
           <w:rFonts w:ascii="Calibri" w:hAnsi="Calibri" w:cs="Calibri"/>
+          <w:b/>
+          <w:bCs/>
         </w:rPr>
         <w:t>}</w:t>
       </w:r>
       <w:r>
         <w:rPr>
           <w:rFonts w:ascii="Calibri" w:hAnsi="Calibri" w:cs="Calibri"/>
+          <w:b/>
+          <w:bCs/>
           <w:rtl/>
         </w:rPr>
         <w:t xml:space="preserve"> يوم</w:t>
@@ -9066,6 +10102,155 @@
     </w:lvl>
   </w:abstractNum>
   <w:abstractNum w:abstractNumId="5" w15:restartNumberingAfterBreak="0">
+    <w:nsid w:val="1AAD1833"/>
+    <w:multiLevelType w:val="multilevel"/>
+    <w:tmpl w:val="3B020D82"/>
+    <w:lvl w:ilvl="0">
+      <w:start w:val="1"/>
+      <w:numFmt w:val="decimal"/>
+      <w:lvlText w:val="%1."/>
+      <w:lvlJc w:val="left"/>
+      <w:pPr>
+        <w:tabs>
+          <w:tab w:val="num" w:pos="1080"/>
+        </w:tabs>
+        <w:ind w:left="1080" w:hanging="360"/>
+      </w:pPr>
+      <w:rPr>
+        <w:rFonts w:hint="default"/>
+        <w:sz w:val="20"/>
+      </w:rPr>
+    </w:lvl>
+    <w:lvl w:ilvl="1" w:tentative="1">
+      <w:start w:val="1"/>
+      <w:numFmt w:val="bullet"/>
+      <w:lvlText w:val="o"/>
+      <w:lvlJc w:val="left"/>
+      <w:pPr>
+        <w:tabs>
+          <w:tab w:val="num" w:pos="1800"/>
+        </w:tabs>
+        <w:ind w:left="1800" w:hanging="360"/>
+      </w:pPr>
+      <w:rPr>
+        <w:rFonts w:ascii="Courier New" w:hAnsi="Courier New" w:hint="default"/>
+        <w:sz w:val="20"/>
+      </w:rPr>
+    </w:lvl>
+    <w:lvl w:ilvl="2" w:tentative="1">
+      <w:start w:val="1"/>
+      <w:numFmt w:val="bullet"/>
+      <w:lvlText w:val=""/>
+      <w:lvlJc w:val="left"/>
+      <w:pPr>
+        <w:tabs>
+          <w:tab w:val="num" w:pos="2520"/>
+        </w:tabs>
+        <w:ind w:left="2520" w:hanging="360"/>
+      </w:pPr>
+      <w:rPr>
+        <w:rFonts w:ascii="Wingdings" w:hAnsi="Wingdings" w:hint="default"/>
+        <w:sz w:val="20"/>
+      </w:rPr>
+    </w:lvl>
+    <w:lvl w:ilvl="3" w:tentative="1">
+      <w:start w:val="1"/>
+      <w:numFmt w:val="bullet"/>
+      <w:lvlText w:val=""/>
+      <w:lvlJc w:val="left"/>
+      <w:pPr>
+        <w:tabs>
+          <w:tab w:val="num" w:pos="3240"/>
+        </w:tabs>
+        <w:ind w:left="3240" w:hanging="360"/>
+      </w:pPr>
+      <w:rPr>
+        <w:rFonts w:ascii="Wingdings" w:hAnsi="Wingdings" w:hint="default"/>
+        <w:sz w:val="20"/>
+      </w:rPr>
+    </w:lvl>
+    <w:lvl w:ilvl="4" w:tentative="1">
+      <w:start w:val="1"/>
+      <w:numFmt w:val="bullet"/>
+      <w:lvlText w:val=""/>
+      <w:lvlJc w:val="left"/>
+      <w:pPr>
+        <w:tabs>
+          <w:tab w:val="num" w:pos="3960"/>
+        </w:tabs>
+        <w:ind w:left="3960" w:hanging="360"/>
+      </w:pPr>
+      <w:rPr>
+        <w:rFonts w:ascii="Wingdings" w:hAnsi="Wingdings" w:hint="default"/>
+        <w:sz w:val="20"/>
+      </w:rPr>
+    </w:lvl>
+    <w:lvl w:ilvl="5" w:tentative="1">
+      <w:start w:val="1"/>
+      <w:numFmt w:val="bullet"/>
+      <w:lvlText w:val=""/>
+      <w:lvlJc w:val="left"/>
+      <w:pPr>
+        <w:tabs>
+          <w:tab w:val="num" w:pos="4680"/>
+        </w:tabs>
+        <w:ind w:left="4680" w:hanging="360"/>
+      </w:pPr>
+      <w:rPr>
+        <w:rFonts w:ascii="Wingdings" w:hAnsi="Wingdings" w:hint="default"/>
+        <w:sz w:val="20"/>
+      </w:rPr>
+    </w:lvl>
+    <w:lvl w:ilvl="6" w:tentative="1">
+      <w:start w:val="1"/>
+      <w:numFmt w:val="bullet"/>
+      <w:lvlText w:val=""/>
+      <w:lvlJc w:val="left"/>
+      <w:pPr>
+        <w:tabs>
+          <w:tab w:val="num" w:pos="5400"/>
+        </w:tabs>
+        <w:ind w:left="5400" w:hanging="360"/>
+      </w:pPr>
+      <w:rPr>
+        <w:rFonts w:ascii="Wingdings" w:hAnsi="Wingdings" w:hint="default"/>
+        <w:sz w:val="20"/>
+      </w:rPr>
+    </w:lvl>
+    <w:lvl w:ilvl="7" w:tentative="1">
+      <w:start w:val="1"/>
+      <w:numFmt w:val="bullet"/>
+      <w:lvlText w:val=""/>
+      <w:lvlJc w:val="left"/>
+      <w:pPr>
+        <w:tabs>
+          <w:tab w:val="num" w:pos="6120"/>
+        </w:tabs>
+        <w:ind w:left="6120" w:hanging="360"/>
+      </w:pPr>
+      <w:rPr>
+        <w:rFonts w:ascii="Wingdings" w:hAnsi="Wingdings" w:hint="default"/>
+        <w:sz w:val="20"/>
+      </w:rPr>
+    </w:lvl>
+    <w:lvl w:ilvl="8" w:tentative="1">
+      <w:start w:val="1"/>
+      <w:numFmt w:val="bullet"/>
+      <w:lvlText w:val=""/>
+      <w:lvlJc w:val="left"/>
+      <w:pPr>
+        <w:tabs>
+          <w:tab w:val="num" w:pos="6840"/>
+        </w:tabs>
+        <w:ind w:left="6840" w:hanging="360"/>
+      </w:pPr>
+      <w:rPr>
+        <w:rFonts w:ascii="Wingdings" w:hAnsi="Wingdings" w:hint="default"/>
+        <w:sz w:val="20"/>
+      </w:rPr>
+    </w:lvl>
+  </w:abstractNum>
+  <w:abstractNum w:abstractNumId="6" w15:restartNumberingAfterBreak="0">
     <w:nsid w:val="22CC1EEF"/>
     <w:multiLevelType w:val="multilevel"/>
     <w:tmpl w:val="8376D32E"/>
@@ -9186,7 +10371,7 @@
       </w:rPr>
     </w:lvl>
   </w:abstractNum>
-  <w:abstractNum w:abstractNumId="6" w15:restartNumberingAfterBreak="0">
+  <w:abstractNum w:abstractNumId="7" w15:restartNumberingAfterBreak="0">
     <w:nsid w:val="30AE471E"/>
     <w:multiLevelType w:val="hybridMultilevel"/>
     <w:tmpl w:val="35BA8710"/>
@@ -9299,7 +10484,7 @@
       </w:rPr>
     </w:lvl>
   </w:abstractNum>
-  <w:abstractNum w:abstractNumId="7" w15:restartNumberingAfterBreak="0">
+  <w:abstractNum w:abstractNumId="8" w15:restartNumberingAfterBreak="0">
     <w:nsid w:val="3217470B"/>
     <w:multiLevelType w:val="multilevel"/>
     <w:tmpl w:val="4D923D70"/>
@@ -9448,7 +10633,7 @@
       </w:rPr>
     </w:lvl>
   </w:abstractNum>
-  <w:abstractNum w:abstractNumId="8" w15:restartNumberingAfterBreak="0">
+  <w:abstractNum w:abstractNumId="9" w15:restartNumberingAfterBreak="0">
     <w:nsid w:val="32B62882"/>
     <w:multiLevelType w:val="multilevel"/>
     <w:tmpl w:val="8B7EEE0A"/>
@@ -9597,7 +10782,7 @@
       </w:rPr>
     </w:lvl>
   </w:abstractNum>
-  <w:abstractNum w:abstractNumId="9" w15:restartNumberingAfterBreak="0">
+  <w:abstractNum w:abstractNumId="10" w15:restartNumberingAfterBreak="0">
     <w:nsid w:val="32F944E8"/>
     <w:multiLevelType w:val="multilevel"/>
     <w:tmpl w:val="96C44266"/>
@@ -9746,7 +10931,7 @@
       </w:rPr>
     </w:lvl>
   </w:abstractNum>
-  <w:abstractNum w:abstractNumId="10" w15:restartNumberingAfterBreak="0">
+  <w:abstractNum w:abstractNumId="11" w15:restartNumberingAfterBreak="0">
     <w:nsid w:val="33C72343"/>
     <w:multiLevelType w:val="multilevel"/>
     <w:tmpl w:val="1458DEC6"/>
@@ -9867,7 +11052,7 @@
       </w:rPr>
     </w:lvl>
   </w:abstractNum>
-  <w:abstractNum w:abstractNumId="11" w15:restartNumberingAfterBreak="0">
+  <w:abstractNum w:abstractNumId="12" w15:restartNumberingAfterBreak="0">
     <w:nsid w:val="39372357"/>
     <w:multiLevelType w:val="hybridMultilevel"/>
     <w:tmpl w:val="216ED5AA"/>
@@ -9980,7 +11165,7 @@
       </w:rPr>
     </w:lvl>
   </w:abstractNum>
-  <w:abstractNum w:abstractNumId="12" w15:restartNumberingAfterBreak="0">
+  <w:abstractNum w:abstractNumId="13" w15:restartNumberingAfterBreak="0">
     <w:nsid w:val="3CD042E2"/>
     <w:multiLevelType w:val="multilevel"/>
     <w:tmpl w:val="4A5E8D34"/>
@@ -10129,7 +11314,7 @@
       </w:rPr>
     </w:lvl>
   </w:abstractNum>
-  <w:abstractNum w:abstractNumId="13" w15:restartNumberingAfterBreak="0">
+  <w:abstractNum w:abstractNumId="14" w15:restartNumberingAfterBreak="0">
     <w:nsid w:val="40970F8D"/>
     <w:multiLevelType w:val="multilevel"/>
     <w:tmpl w:val="67C086BE"/>
@@ -10244,7 +11429,7 @@
       </w:rPr>
     </w:lvl>
   </w:abstractNum>
-  <w:abstractNum w:abstractNumId="14" w15:restartNumberingAfterBreak="0">
+  <w:abstractNum w:abstractNumId="15" w15:restartNumberingAfterBreak="0">
     <w:nsid w:val="42AE5E44"/>
     <w:multiLevelType w:val="multilevel"/>
     <w:tmpl w:val="29DC3154"/>
@@ -10393,7 +11578,7 @@
       </w:rPr>
     </w:lvl>
   </w:abstractNum>
-  <w:abstractNum w:abstractNumId="15" w15:restartNumberingAfterBreak="0">
+  <w:abstractNum w:abstractNumId="16" w15:restartNumberingAfterBreak="0">
     <w:nsid w:val="453F4263"/>
     <w:multiLevelType w:val="multilevel"/>
     <w:tmpl w:val="BFB4EE62"/>
@@ -10515,7 +11700,7 @@
       </w:rPr>
     </w:lvl>
   </w:abstractNum>
-  <w:abstractNum w:abstractNumId="16" w15:restartNumberingAfterBreak="0">
+  <w:abstractNum w:abstractNumId="17" w15:restartNumberingAfterBreak="0">
     <w:nsid w:val="4D1C6C2D"/>
     <w:multiLevelType w:val="hybridMultilevel"/>
     <w:tmpl w:val="08B09432"/>
@@ -10628,7 +11813,7 @@
       </w:rPr>
     </w:lvl>
   </w:abstractNum>
-  <w:abstractNum w:abstractNumId="17" w15:restartNumberingAfterBreak="0">
+  <w:abstractNum w:abstractNumId="18" w15:restartNumberingAfterBreak="0">
     <w:nsid w:val="4DC5445F"/>
     <w:multiLevelType w:val="multilevel"/>
     <w:tmpl w:val="57D04A72"/>
@@ -10777,7 +11962,7 @@
       </w:rPr>
     </w:lvl>
   </w:abstractNum>
-  <w:abstractNum w:abstractNumId="18" w15:restartNumberingAfterBreak="0">
+  <w:abstractNum w:abstractNumId="19" w15:restartNumberingAfterBreak="0">
     <w:nsid w:val="519F7AD6"/>
     <w:multiLevelType w:val="multilevel"/>
     <w:tmpl w:val="87C62870"/>
@@ -10926,7 +12111,7 @@
       </w:rPr>
     </w:lvl>
   </w:abstractNum>
-  <w:abstractNum w:abstractNumId="19" w15:restartNumberingAfterBreak="0">
+  <w:abstractNum w:abstractNumId="20" w15:restartNumberingAfterBreak="0">
     <w:nsid w:val="51F207FA"/>
     <w:multiLevelType w:val="multilevel"/>
     <w:tmpl w:val="40D23A26"/>
@@ -11075,7 +12260,7 @@
       </w:rPr>
     </w:lvl>
   </w:abstractNum>
-  <w:abstractNum w:abstractNumId="20" w15:restartNumberingAfterBreak="0">
+  <w:abstractNum w:abstractNumId="21" w15:restartNumberingAfterBreak="0">
     <w:nsid w:val="560A7B53"/>
     <w:multiLevelType w:val="multilevel"/>
     <w:tmpl w:val="00B0AF68"/>
@@ -11224,7 +12409,7 @@
       </w:rPr>
     </w:lvl>
   </w:abstractNum>
-  <w:abstractNum w:abstractNumId="21" w15:restartNumberingAfterBreak="0">
+  <w:abstractNum w:abstractNumId="22" w15:restartNumberingAfterBreak="0">
     <w:nsid w:val="63E05154"/>
     <w:multiLevelType w:val="multilevel"/>
     <w:tmpl w:val="B11E384C"/>
@@ -11341,7 +12526,7 @@
       </w:pPr>
     </w:lvl>
   </w:abstractNum>
-  <w:abstractNum w:abstractNumId="22" w15:restartNumberingAfterBreak="0">
+  <w:abstractNum w:abstractNumId="23" w15:restartNumberingAfterBreak="0">
     <w:nsid w:val="64642E45"/>
     <w:multiLevelType w:val="multilevel"/>
     <w:tmpl w:val="7DE404C4"/>
@@ -11490,7 +12675,7 @@
       </w:rPr>
     </w:lvl>
   </w:abstractNum>
-  <w:abstractNum w:abstractNumId="23" w15:restartNumberingAfterBreak="0">
+  <w:abstractNum w:abstractNumId="24" w15:restartNumberingAfterBreak="0">
     <w:nsid w:val="6BBA09B8"/>
     <w:multiLevelType w:val="hybridMultilevel"/>
     <w:tmpl w:val="F9B07CF8"/>
@@ -11603,7 +12788,7 @@
       </w:rPr>
     </w:lvl>
   </w:abstractNum>
-  <w:abstractNum w:abstractNumId="24" w15:restartNumberingAfterBreak="0">
+  <w:abstractNum w:abstractNumId="25" w15:restartNumberingAfterBreak="0">
     <w:nsid w:val="6BC541A7"/>
     <w:multiLevelType w:val="hybridMultilevel"/>
     <w:tmpl w:val="BDCE37D6"/>
@@ -11716,7 +12901,7 @@
       </w:pPr>
     </w:lvl>
   </w:abstractNum>
-  <w:abstractNum w:abstractNumId="25" w15:restartNumberingAfterBreak="0">
+  <w:abstractNum w:abstractNumId="26" w15:restartNumberingAfterBreak="0">
     <w:nsid w:val="70024E31"/>
     <w:multiLevelType w:val="multilevel"/>
     <w:tmpl w:val="DF58DC46"/>
@@ -11865,7 +13050,7 @@
       </w:rPr>
     </w:lvl>
   </w:abstractNum>
-  <w:abstractNum w:abstractNumId="26" w15:restartNumberingAfterBreak="0">
+  <w:abstractNum w:abstractNumId="27" w15:restartNumberingAfterBreak="0">
     <w:nsid w:val="75353F49"/>
     <w:multiLevelType w:val="hybridMultilevel"/>
     <w:tmpl w:val="25C43F62"/>
@@ -11978,7 +13163,7 @@
       </w:rPr>
     </w:lvl>
   </w:abstractNum>
-  <w:abstractNum w:abstractNumId="27" w15:restartNumberingAfterBreak="0">
+  <w:abstractNum w:abstractNumId="28" w15:restartNumberingAfterBreak="0">
     <w:nsid w:val="77572274"/>
     <w:multiLevelType w:val="multilevel"/>
     <w:tmpl w:val="C4A48174"/>
@@ -12127,7 +13312,7 @@
       </w:rPr>
     </w:lvl>
   </w:abstractNum>
-  <w:abstractNum w:abstractNumId="28" w15:restartNumberingAfterBreak="0">
+  <w:abstractNum w:abstractNumId="29" w15:restartNumberingAfterBreak="0">
     <w:nsid w:val="79726CEC"/>
     <w:multiLevelType w:val="multilevel"/>
     <w:tmpl w:val="B43285C2"/>
@@ -12276,7 +13461,7 @@
       </w:rPr>
     </w:lvl>
   </w:abstractNum>
-  <w:abstractNum w:abstractNumId="29" w15:restartNumberingAfterBreak="0">
+  <w:abstractNum w:abstractNumId="30" w15:restartNumberingAfterBreak="0">
     <w:nsid w:val="7B826E36"/>
     <w:multiLevelType w:val="multilevel"/>
     <w:tmpl w:val="C6E622F2"/>
@@ -12425,7 +13610,7 @@
       </w:rPr>
     </w:lvl>
   </w:abstractNum>
-  <w:abstractNum w:abstractNumId="30" w15:restartNumberingAfterBreak="0">
+  <w:abstractNum w:abstractNumId="31" w15:restartNumberingAfterBreak="0">
     <w:nsid w:val="7FD73BE1"/>
     <w:multiLevelType w:val="hybridMultilevel"/>
     <w:tmpl w:val="27DECAB8"/>
@@ -12512,91 +13697,91 @@
     </w:lvl>
   </w:abstractNum>
   <w:num w:numId="1">
-    <w:abstractNumId w:val="23"/>
+    <w:abstractNumId w:val="24"/>
   </w:num>
   <w:num w:numId="2">
-    <w:abstractNumId w:val="30"/>
+    <w:abstractNumId w:val="31"/>
   </w:num>
   <w:num w:numId="3">
-    <w:abstractNumId w:val="16"/>
+    <w:abstractNumId w:val="17"/>
   </w:num>
   <w:num w:numId="4">
-    <w:abstractNumId w:val="10"/>
+    <w:abstractNumId w:val="11"/>
   </w:num>
   <w:num w:numId="5">
     <w:abstractNumId w:val="0"/>
   </w:num>
   <w:num w:numId="6">
-    <w:abstractNumId w:val="11"/>
+    <w:abstractNumId w:val="12"/>
   </w:num>
   <w:num w:numId="7">
-    <w:abstractNumId w:val="15"/>
+    <w:abstractNumId w:val="16"/>
   </w:num>
   <w:num w:numId="8">
-    <w:abstractNumId w:val="5"/>
+    <w:abstractNumId w:val="6"/>
   </w:num>
   <w:num w:numId="9">
+    <w:abstractNumId w:val="14"/>
+  </w:num>
+  <w:num w:numId="10">
+    <w:abstractNumId w:val="29"/>
+  </w:num>
+  <w:num w:numId="11">
+    <w:abstractNumId w:val="20"/>
+  </w:num>
+  <w:num w:numId="12">
+    <w:abstractNumId w:val="26"/>
+  </w:num>
+  <w:num w:numId="13">
     <w:abstractNumId w:val="13"/>
   </w:num>
-  <w:num w:numId="10">
-    <w:abstractNumId w:val="28"/>
-  </w:num>
-  <w:num w:numId="11">
-    <w:abstractNumId w:val="19"/>
-  </w:num>
-  <w:num w:numId="12">
-    <w:abstractNumId w:val="25"/>
-  </w:num>
-  <w:num w:numId="13">
-    <w:abstractNumId w:val="12"/>
-  </w:num>
   <w:num w:numId="14">
-    <w:abstractNumId w:val="7"/>
+    <w:abstractNumId w:val="8"/>
   </w:num>
   <w:num w:numId="15">
     <w:abstractNumId w:val="2"/>
   </w:num>
   <w:num w:numId="16">
-    <w:abstractNumId w:val="17"/>
+    <w:abstractNumId w:val="18"/>
   </w:num>
   <w:num w:numId="17">
-    <w:abstractNumId w:val="18"/>
+    <w:abstractNumId w:val="19"/>
   </w:num>
   <w:num w:numId="18">
-    <w:abstractNumId w:val="9"/>
+    <w:abstractNumId w:val="10"/>
   </w:num>
   <w:num w:numId="19">
-    <w:abstractNumId w:val="20"/>
+    <w:abstractNumId w:val="21"/>
   </w:num>
   <w:num w:numId="20">
-    <w:abstractNumId w:val="27"/>
+    <w:abstractNumId w:val="28"/>
   </w:num>
   <w:num w:numId="21">
-    <w:abstractNumId w:val="22"/>
+    <w:abstractNumId w:val="23"/>
   </w:num>
   <w:num w:numId="22">
     <w:abstractNumId w:val="4"/>
   </w:num>
   <w:num w:numId="23">
-    <w:abstractNumId w:val="21"/>
+    <w:abstractNumId w:val="22"/>
   </w:num>
   <w:num w:numId="24">
     <w:abstractNumId w:val="3"/>
   </w:num>
   <w:num w:numId="25">
-    <w:abstractNumId w:val="8"/>
+    <w:abstractNumId w:val="9"/>
   </w:num>
   <w:num w:numId="26">
-    <w:abstractNumId w:val="14"/>
+    <w:abstractNumId w:val="15"/>
   </w:num>
   <w:num w:numId="27">
-    <w:abstractNumId w:val="29"/>
+    <w:abstractNumId w:val="30"/>
   </w:num>
   <w:num w:numId="28">
     <w:abstractNumId w:val="1"/>
   </w:num>
   <w:num w:numId="29">
-    <w:abstractNumId w:val="24"/>
+    <w:abstractNumId w:val="25"/>
     <w:lvlOverride w:ilvl="0">
       <w:startOverride w:val="1"/>
     </w:lvlOverride>
@@ -12626,13 +13811,16 @@
     </w:lvlOverride>
   </w:num>
   <w:num w:numId="30">
-    <w:abstractNumId w:val="6"/>
+    <w:abstractNumId w:val="7"/>
   </w:num>
   <w:num w:numId="31">
     <w:abstractNumId w:val="1"/>
   </w:num>
   <w:num w:numId="32">
-    <w:abstractNumId w:val="26"/>
+    <w:abstractNumId w:val="27"/>
+  </w:num>
+  <w:num w:numId="33">
+    <w:abstractNumId w:val="5"/>
   </w:num>
   <w:numIdMacAtCleanup w:val="21"/>
 </w:numbering>
@@ -13037,6 +14225,7 @@
   <w:style w:type="paragraph" w:default="1" w:styleId="Normal">
     <w:name w:val="Normal"/>
     <w:qFormat/>
+    <w:rsid w:val="00E97158"/>
   </w:style>
   <w:style w:type="paragraph" w:styleId="Heading1">
     <w:name w:val="heading 1"/>
@@ -14152,7 +15341,7 @@
 </file>
 
 <file path=customXml/itemProps1.xml><?xml version="1.0" encoding="utf-8"?>
-<ds:datastoreItem xmlns:ds="http://schemas.openxmlformats.org/officeDocument/2006/customXml" ds:itemID="{ADF983EE-E2BF-4131-ACEF-6FD16BACF560}">
+<ds:datastoreItem xmlns:ds="http://schemas.openxmlformats.org/officeDocument/2006/customXml" ds:itemID="{74483930-312E-4202-B8F4-F729464CC0C8}">
   <ds:schemaRefs>
     <ds:schemaRef ds:uri="http://schemas.openxmlformats.org/officeDocument/2006/bibliography"/>
   </ds:schemaRefs>

</xml_diff>